<commit_message>
Added new instance of CV for 9/2017
</commit_message>
<xml_diff>
--- a/docs/cv.docx
+++ b/docs/cv.docx
@@ -1,6 +1,6 @@
 
 <file path=word/document.xml><?xml version="1.0" encoding="utf-8"?>
-<w:document xmlns:wpc="http://schemas.microsoft.com/office/word/2010/wordprocessingCanvas" xmlns:mc="http://schemas.openxmlformats.org/markup-compatibility/2006" xmlns:o="urn:schemas-microsoft-com:office:office" xmlns:r="http://schemas.openxmlformats.org/officeDocument/2006/relationships" xmlns:m="http://schemas.openxmlformats.org/officeDocument/2006/math" xmlns:v="urn:schemas-microsoft-com:vml" xmlns:wp14="http://schemas.microsoft.com/office/word/2010/wordprocessingDrawing" xmlns:wp="http://schemas.openxmlformats.org/drawingml/2006/wordprocessingDrawing" xmlns:w10="urn:schemas-microsoft-com:office:word" xmlns:w="http://schemas.openxmlformats.org/wordprocessingml/2006/main" xmlns:w14="http://schemas.microsoft.com/office/word/2010/wordml" xmlns:w15="http://schemas.microsoft.com/office/word/2012/wordml" xmlns:wpg="http://schemas.microsoft.com/office/word/2010/wordprocessingGroup" xmlns:wpi="http://schemas.microsoft.com/office/word/2010/wordprocessingInk" xmlns:wne="http://schemas.microsoft.com/office/word/2006/wordml" xmlns:wps="http://schemas.microsoft.com/office/word/2010/wordprocessingShape" mc:Ignorable="w14 w15 wp14">
+<w:document xmlns:wpc="http://schemas.microsoft.com/office/word/2010/wordprocessingCanvas" xmlns:cx="http://schemas.microsoft.com/office/drawing/2014/chartex" xmlns:cx1="http://schemas.microsoft.com/office/drawing/2015/9/8/chartex" xmlns:cx2="http://schemas.microsoft.com/office/drawing/2015/10/21/chartex" xmlns:mc="http://schemas.openxmlformats.org/markup-compatibility/2006" xmlns:o="urn:schemas-microsoft-com:office:office" xmlns:r="http://schemas.openxmlformats.org/officeDocument/2006/relationships" xmlns:m="http://schemas.openxmlformats.org/officeDocument/2006/math" xmlns:v="urn:schemas-microsoft-com:vml" xmlns:wp14="http://schemas.microsoft.com/office/word/2010/wordprocessingDrawing" xmlns:wp="http://schemas.openxmlformats.org/drawingml/2006/wordprocessingDrawing" xmlns:w10="urn:schemas-microsoft-com:office:word" xmlns:w="http://schemas.openxmlformats.org/wordprocessingml/2006/main" xmlns:w14="http://schemas.microsoft.com/office/word/2010/wordml" xmlns:w15="http://schemas.microsoft.com/office/word/2012/wordml" xmlns:w16se="http://schemas.microsoft.com/office/word/2015/wordml/symex" xmlns:wpg="http://schemas.microsoft.com/office/word/2010/wordprocessingGroup" xmlns:wpi="http://schemas.microsoft.com/office/word/2010/wordprocessingInk" xmlns:wne="http://schemas.microsoft.com/office/word/2006/wordml" xmlns:wps="http://schemas.microsoft.com/office/word/2010/wordprocessingShape" mc:Ignorable="w14 w15 w16se wp14">
   <w:body>
     <w:p>
       <w:pPr>
@@ -33,7 +33,7 @@
                   <wp:posOffset>-128905</wp:posOffset>
                 </wp:positionH>
                 <wp:positionV relativeFrom="paragraph">
-                  <wp:posOffset>421904</wp:posOffset>
+                  <wp:posOffset>366313</wp:posOffset>
                 </wp:positionV>
                 <wp:extent cx="8058150" cy="18288"/>
                 <wp:effectExtent l="0" t="0" r="0" b="1270"/>
@@ -98,7 +98,7 @@
           </mc:Choice>
           <mc:Fallback>
             <w:pict>
-              <v:rect w14:anchorId="4AFA9A07" id="Rectangle 1" o:spid="_x0000_s1026" style="position:absolute;margin-left:-10.15pt;margin-top:33.2pt;width:634.5pt;height:1.45pt;z-index:-251658241;visibility:visible;mso-wrap-style:square;mso-width-percent:0;mso-height-percent:0;mso-wrap-distance-left:9pt;mso-wrap-distance-top:0;mso-wrap-distance-right:9pt;mso-wrap-distance-bottom:0;mso-position-horizontal:absolute;mso-position-horizontal-relative:page;mso-position-vertical:absolute;mso-position-vertical-relative:text;mso-width-percent:0;mso-height-percent:0;mso-width-relative:margin;mso-height-relative:margin;v-text-anchor:middle" o:gfxdata="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" fillcolor="#d8d8d8 [2732]" stroked="f" strokeweight="1.5pt">
+              <v:rect w14:anchorId="74E70135" id="Rectangle 1" o:spid="_x0000_s1026" style="position:absolute;margin-left:-10.15pt;margin-top:28.85pt;width:634.5pt;height:1.45pt;z-index:-251658241;visibility:visible;mso-wrap-style:square;mso-width-percent:0;mso-height-percent:0;mso-wrap-distance-left:9pt;mso-wrap-distance-top:0;mso-wrap-distance-right:9pt;mso-wrap-distance-bottom:0;mso-position-horizontal:absolute;mso-position-horizontal-relative:page;mso-position-vertical:absolute;mso-position-vertical-relative:text;mso-width-percent:0;mso-height-percent:0;mso-width-relative:margin;mso-height-relative:margin;v-text-anchor:middle" o:gfxdata="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" fillcolor="#d8d8d8 [2732]" stroked="f" strokeweight="1.5pt">
                 <w10:wrap anchorx="page"/>
               </v:rect>
             </w:pict>
@@ -599,7 +599,7 @@
           <w:smallCaps/>
           <w:color w:val="0070C0"/>
           <w:spacing w:val="20"/>
-          <w:sz w:val="20"/>
+          <w:sz w:val="8"/>
           <w:szCs w:val="28"/>
         </w:rPr>
         <w:br/>
@@ -615,243 +615,417 @@
         </w:rPr>
         <w:t>Education</w:t>
       </w:r>
-      <w:bookmarkStart w:id="0" w:name="_GoBack"/>
-      <w:bookmarkEnd w:id="0"/>
-    </w:p>
-    <w:p>
-      <w:pPr>
-        <w:rPr>
-          <w:rFonts w:ascii="Sitka Heading" w:hAnsi="Sitka Heading" w:cs="Segoe UI Light"/>
-        </w:rPr>
-      </w:pPr>
-      <w:r>
-        <w:rPr>
-          <w:rFonts w:ascii="Sitka Heading" w:hAnsi="Sitka Heading" w:cs="Segoe UI Light"/>
-          <w:b/>
-          <w:sz w:val="24"/>
-          <w:szCs w:val="28"/>
-        </w:rPr>
-        <w:t>University of Illinois at Urbana-Champaign</w:t>
-      </w:r>
-      <w:r>
-        <w:rPr>
-          <w:rFonts w:ascii="Sitka Heading" w:hAnsi="Sitka Heading" w:cs="Segoe UI Light"/>
-          <w:b/>
-          <w:sz w:val="24"/>
-          <w:szCs w:val="28"/>
-        </w:rPr>
-        <w:br/>
-      </w:r>
-      <w:r>
-        <w:rPr>
-          <w:rFonts w:ascii="Sitka Heading" w:hAnsi="Sitka Heading" w:cs="Segoe UI Light"/>
-        </w:rPr>
-        <w:t xml:space="preserve">August 2015 to May 2019 </w:t>
-      </w:r>
-      <w:r>
-        <w:rPr>
-          <w:rFonts w:ascii="Sitka Heading" w:hAnsi="Sitka Heading" w:cs="Segoe UI Light"/>
-          <w:color w:val="808080" w:themeColor="background1" w:themeShade="80"/>
-        </w:rPr>
-        <w:t xml:space="preserve">• </w:t>
-      </w:r>
-      <w:r>
-        <w:rPr>
-          <w:rFonts w:ascii="Sitka Heading" w:hAnsi="Sitka Heading" w:cs="Segoe UI Light"/>
-        </w:rPr>
-        <w:t>3.93</w:t>
-      </w:r>
-      <w:r>
-        <w:rPr>
-          <w:rFonts w:ascii="Sitka Heading" w:hAnsi="Sitka Heading" w:cs="Segoe UI Light"/>
-        </w:rPr>
-        <w:t xml:space="preserve">/4.00 GPA </w:t>
-      </w:r>
-    </w:p>
-    <w:p>
-      <w:pPr>
-        <w:rPr>
-          <w:rFonts w:ascii="Sitka Heading" w:hAnsi="Sitka Heading" w:cs="Segoe UI Light"/>
-          <w:color w:val="595959" w:themeColor="text1" w:themeTint="A6"/>
-          <w:sz w:val="21"/>
-          <w:szCs w:val="28"/>
-        </w:rPr>
-      </w:pPr>
-      <w:r>
-        <w:rPr>
-          <w:rFonts w:ascii="Sitka Heading" w:hAnsi="Sitka Heading" w:cs="Segoe UI Light"/>
-          <w:color w:val="595959" w:themeColor="text1" w:themeTint="A6"/>
-          <w:sz w:val="21"/>
-          <w:szCs w:val="28"/>
-        </w:rPr>
-        <w:t>Bachelor of Science in Computer Engineering for</w:t>
-      </w:r>
-      <w:r>
-        <w:rPr>
-          <w:rFonts w:ascii="Sitka Heading" w:hAnsi="Sitka Heading" w:cs="Segoe UI Light"/>
-          <w:color w:val="595959" w:themeColor="text1" w:themeTint="A6"/>
-          <w:sz w:val="21"/>
-          <w:szCs w:val="28"/>
-        </w:rPr>
-        <w:t xml:space="preserve"> the</w:t>
-      </w:r>
-      <w:r>
-        <w:rPr>
-          <w:rFonts w:ascii="Sitka Heading" w:hAnsi="Sitka Heading" w:cs="Segoe UI Light"/>
-          <w:color w:val="595959" w:themeColor="text1" w:themeTint="A6"/>
-          <w:sz w:val="21"/>
-          <w:szCs w:val="28"/>
-        </w:rPr>
-        <w:t xml:space="preserve"> Class of 2019, authorized agent of STEM Beyond, and member of the ECE 120 Course Staff.</w:t>
-      </w:r>
-      <w:r>
-        <w:rPr>
-          <w:rFonts w:ascii="Sitka Heading" w:hAnsi="Sitka Heading" w:cs="Segoe UI Light"/>
-          <w:color w:val="595959" w:themeColor="text1" w:themeTint="A6"/>
-          <w:sz w:val="21"/>
-          <w:szCs w:val="28"/>
-        </w:rPr>
-        <w:t xml:space="preserve"> A+ grades earned </w:t>
-      </w:r>
-      <w:r>
-        <w:rPr>
-          <w:rFonts w:ascii="Sitka Heading" w:hAnsi="Sitka Heading" w:cs="Segoe UI Light"/>
-          <w:color w:val="595959" w:themeColor="text1" w:themeTint="A6"/>
-          <w:sz w:val="21"/>
-          <w:szCs w:val="28"/>
-        </w:rPr>
-        <w:t xml:space="preserve">in all department (ECE) courses, </w:t>
-      </w:r>
-      <w:r>
-        <w:rPr>
-          <w:rFonts w:ascii="Sitka Heading" w:hAnsi="Sitka Heading" w:cs="Segoe UI Light"/>
-          <w:color w:val="595959" w:themeColor="text1" w:themeTint="A6"/>
-          <w:sz w:val="21"/>
-          <w:szCs w:val="28"/>
-        </w:rPr>
-        <w:t>and</w:t>
-      </w:r>
-      <w:r>
-        <w:rPr>
-          <w:rFonts w:ascii="Sitka Heading" w:hAnsi="Sitka Heading" w:cs="Segoe UI Light"/>
-          <w:color w:val="595959" w:themeColor="text1" w:themeTint="A6"/>
-          <w:sz w:val="21"/>
-          <w:szCs w:val="28"/>
-        </w:rPr>
-        <w:t xml:space="preserve"> a 110% final grade </w:t>
-      </w:r>
-      <w:r>
-        <w:rPr>
-          <w:rFonts w:ascii="Sitka Heading" w:hAnsi="Sitka Heading" w:cs="Segoe UI Light"/>
-          <w:color w:val="595959" w:themeColor="text1" w:themeTint="A6"/>
-          <w:sz w:val="21"/>
-          <w:szCs w:val="28"/>
-        </w:rPr>
-        <w:t xml:space="preserve">received </w:t>
-      </w:r>
-      <w:r>
-        <w:rPr>
-          <w:rFonts w:ascii="Sitka Heading" w:hAnsi="Sitka Heading" w:cs="Segoe UI Light"/>
-          <w:color w:val="595959" w:themeColor="text1" w:themeTint="A6"/>
-          <w:sz w:val="21"/>
-          <w:szCs w:val="28"/>
-        </w:rPr>
-        <w:t>in Data Systems and Algorithms (CS 225).</w:t>
-      </w:r>
-      <w:r>
-        <w:rPr>
-          <w:rFonts w:ascii="Sitka Heading" w:hAnsi="Sitka Heading" w:cs="Segoe UI Light"/>
-          <w:color w:val="595959" w:themeColor="text1" w:themeTint="A6"/>
-          <w:sz w:val="21"/>
-          <w:szCs w:val="28"/>
-        </w:rPr>
-        <w:t xml:space="preserve"> </w:t>
-      </w:r>
-      <w:r>
-        <w:rPr>
-          <w:rFonts w:ascii="Sitka Heading" w:hAnsi="Sitka Heading" w:cs="Segoe UI Light"/>
-          <w:color w:val="595959" w:themeColor="text1" w:themeTint="A6"/>
-          <w:sz w:val="21"/>
-          <w:szCs w:val="28"/>
-        </w:rPr>
-        <w:br/>
-      </w:r>
-      <w:r>
-        <w:rPr>
-          <w:rFonts w:ascii="Sitka Heading" w:hAnsi="Sitka Heading" w:cs="Segoe UI Light"/>
-          <w:b/>
-          <w:sz w:val="12"/>
-          <w:szCs w:val="28"/>
-        </w:rPr>
-        <w:br/>
-      </w:r>
-      <w:r>
-        <w:rPr>
-          <w:rFonts w:ascii="Sitka Heading" w:hAnsi="Sitka Heading" w:cs="Segoe UI Light"/>
-          <w:b/>
-          <w:sz w:val="24"/>
-          <w:szCs w:val="28"/>
-        </w:rPr>
-        <w:t>Northside College Preparatory High School</w:t>
-      </w:r>
-      <w:r>
-        <w:rPr>
-          <w:rFonts w:ascii="Sitka Heading" w:hAnsi="Sitka Heading" w:cs="Segoe UI Light"/>
-          <w:b/>
-          <w:sz w:val="24"/>
-          <w:szCs w:val="28"/>
-        </w:rPr>
-        <w:br/>
-      </w:r>
-      <w:r>
-        <w:rPr>
-          <w:rFonts w:ascii="Sitka Heading" w:hAnsi="Sitka Heading" w:cs="Segoe UI Light"/>
-        </w:rPr>
-        <w:t xml:space="preserve">September 2011 to June 2015 </w:t>
-      </w:r>
-      <w:r>
-        <w:rPr>
-          <w:rFonts w:ascii="Sitka Heading" w:hAnsi="Sitka Heading" w:cs="Segoe UI Light"/>
-          <w:color w:val="808080" w:themeColor="background1" w:themeShade="80"/>
-        </w:rPr>
-        <w:t xml:space="preserve">• </w:t>
-      </w:r>
-      <w:r>
-        <w:rPr>
-          <w:rFonts w:ascii="Sitka Heading" w:hAnsi="Sitka Heading" w:cs="Segoe UI Light"/>
-        </w:rPr>
-        <w:t>4.00/4.00 GPA</w:t>
-      </w:r>
-    </w:p>
-    <w:p>
-      <w:pPr>
-        <w:rPr>
-          <w:rFonts w:ascii="Sitka Heading" w:hAnsi="Sitka Heading" w:cs="Segoe UI Light"/>
-          <w:color w:val="595959" w:themeColor="text1" w:themeTint="A6"/>
-          <w:sz w:val="21"/>
-          <w:szCs w:val="28"/>
-        </w:rPr>
-      </w:pPr>
-      <w:r>
-        <w:rPr>
-          <w:rFonts w:ascii="Sitka Heading" w:hAnsi="Sitka Heading" w:cs="Segoe UI Light"/>
-          <w:color w:val="595959" w:themeColor="text1" w:themeTint="A6"/>
-          <w:sz w:val="21"/>
-          <w:szCs w:val="28"/>
-        </w:rPr>
-        <w:t>Courses taken include: CS1 (Java &amp; Media Computation), CS2 (Elements of Computer Design), AP Computer Science, AP Language &amp; Composition, AP Government &amp; Politics, AP Physics One, and AP Statistics. A 5.0408 (weighted) GPA was the result of four years at the school.</w:t>
-      </w:r>
-    </w:p>
-    <w:p>
-      <w:pPr>
+      <w:r>
         <w:rPr>
           <w:rFonts w:ascii="Open Sans" w:hAnsi="Open Sans" w:cs="Open Sans"/>
           <w:smallCaps/>
           <w:color w:val="0070C0"/>
           <w:spacing w:val="20"/>
-          <w:szCs w:val="28"/>
-        </w:rPr>
-      </w:pPr>
+          <w:sz w:val="28"/>
+          <w:szCs w:val="28"/>
+        </w:rPr>
+        <w:br/>
+      </w:r>
+      <w:r>
+        <w:rPr>
+          <w:rFonts w:ascii="Sitka Heading" w:hAnsi="Sitka Heading" w:cs="Segoe UI Light"/>
+          <w:b/>
+          <w:sz w:val="24"/>
+          <w:szCs w:val="28"/>
+        </w:rPr>
+        <w:t>University of Illinois at Urbana-Champaign</w:t>
+      </w:r>
+      <w:r>
+        <w:rPr>
+          <w:rFonts w:ascii="Sitka Heading" w:hAnsi="Sitka Heading" w:cs="Segoe UI Light"/>
+          <w:b/>
+          <w:sz w:val="24"/>
+          <w:szCs w:val="28"/>
+        </w:rPr>
+        <w:tab/>
+      </w:r>
+      <w:r>
+        <w:rPr>
+          <w:rFonts w:ascii="Sitka Heading" w:hAnsi="Sitka Heading" w:cs="Segoe UI Light"/>
+          <w:b/>
+          <w:sz w:val="24"/>
+          <w:szCs w:val="28"/>
+        </w:rPr>
+        <w:tab/>
+        <w:t xml:space="preserve">           </w:t>
+      </w:r>
+      <w:r>
+        <w:rPr>
+          <w:rFonts w:ascii="Sitka Heading" w:hAnsi="Sitka Heading" w:cs="Segoe UI Light"/>
+        </w:rPr>
+        <w:t>Expected Graduation:</w:t>
+      </w:r>
+      <w:r>
+        <w:rPr>
+          <w:rFonts w:ascii="Sitka Heading" w:hAnsi="Sitka Heading" w:cs="Segoe UI Light"/>
+        </w:rPr>
+        <w:t xml:space="preserve"> May 2019 </w:t>
+      </w:r>
+      <w:r>
+        <w:rPr>
+          <w:rFonts w:ascii="Sitka Heading" w:hAnsi="Sitka Heading" w:cs="Segoe UI Light"/>
+        </w:rPr>
+        <w:t>Bachelor of Science in Computer Engineering</w:t>
+      </w:r>
+      <w:r>
+        <w:rPr>
+          <w:rFonts w:ascii="Sitka Heading" w:hAnsi="Sitka Heading" w:cs="Segoe UI Light"/>
+        </w:rPr>
+        <w:tab/>
+      </w:r>
+      <w:r>
+        <w:rPr>
+          <w:rFonts w:ascii="Sitka Heading" w:hAnsi="Sitka Heading" w:cs="Segoe UI Light"/>
+        </w:rPr>
+        <w:tab/>
+      </w:r>
+      <w:r>
+        <w:rPr>
+          <w:rFonts w:ascii="Sitka Heading" w:hAnsi="Sitka Heading" w:cs="Segoe UI Light"/>
+        </w:rPr>
+        <w:tab/>
+      </w:r>
+      <w:r>
+        <w:rPr>
+          <w:rFonts w:ascii="Sitka Heading" w:hAnsi="Sitka Heading" w:cs="Segoe UI Light"/>
+        </w:rPr>
+        <w:tab/>
+        <w:t xml:space="preserve">           </w:t>
+      </w:r>
+      <w:r>
+        <w:rPr>
+          <w:rFonts w:ascii="Sitka Heading" w:hAnsi="Sitka Heading" w:cs="Segoe UI Light"/>
+        </w:rPr>
+        <w:tab/>
+        <w:t xml:space="preserve">        </w:t>
+      </w:r>
+      <w:r>
+        <w:rPr>
+          <w:rFonts w:ascii="Sitka Heading" w:hAnsi="Sitka Heading" w:cs="Segoe UI Light"/>
+        </w:rPr>
+        <w:tab/>
+        <w:t xml:space="preserve"> </w:t>
+      </w:r>
+      <w:r>
+        <w:rPr>
+          <w:rFonts w:ascii="Sitka Heading" w:hAnsi="Sitka Heading" w:cs="Segoe UI Light"/>
+        </w:rPr>
+        <w:t>3.93</w:t>
+      </w:r>
+      <w:r>
+        <w:rPr>
+          <w:rFonts w:ascii="Sitka Heading" w:hAnsi="Sitka Heading" w:cs="Segoe UI Light"/>
+        </w:rPr>
+        <w:t xml:space="preserve">/4.00 GPA </w:t>
+      </w:r>
+    </w:p>
+    <w:p>
+      <w:pPr>
+        <w:spacing w:line="240" w:lineRule="auto"/>
+        <w:rPr>
+          <w:rFonts w:ascii="Sitka Heading" w:hAnsi="Sitka Heading" w:cs="Segoe UI Light"/>
+          <w:color w:val="595959" w:themeColor="text1" w:themeTint="A6"/>
+          <w:sz w:val="21"/>
+          <w:szCs w:val="28"/>
+        </w:rPr>
+      </w:pPr>
+      <w:r>
+        <w:rPr>
+          <w:rFonts w:ascii="Sitka Heading" w:hAnsi="Sitka Heading" w:cs="Segoe UI Light"/>
+          <w:color w:val="595959" w:themeColor="text1" w:themeTint="A6"/>
+          <w:sz w:val="21"/>
+          <w:szCs w:val="28"/>
+        </w:rPr>
+        <w:t>Currently listed on the College of Engineering’s Dean’s List for both Spring and Fall 2016 semesters.</w:t>
+      </w:r>
+      <w:r>
+        <w:rPr>
+          <w:rFonts w:ascii="Sitka Heading" w:hAnsi="Sitka Heading" w:cs="Segoe UI Light"/>
+          <w:color w:val="595959" w:themeColor="text1" w:themeTint="A6"/>
+          <w:sz w:val="21"/>
+          <w:szCs w:val="28"/>
+        </w:rPr>
+        <w:br/>
+      </w:r>
+      <w:r>
+        <w:rPr>
+          <w:rFonts w:ascii="Sitka Heading" w:hAnsi="Sitka Heading" w:cs="Segoe UI Light"/>
+          <w:color w:val="595959" w:themeColor="text1" w:themeTint="A6"/>
+          <w:sz w:val="21"/>
+          <w:szCs w:val="28"/>
+        </w:rPr>
+        <w:t>Awarded</w:t>
+      </w:r>
+      <w:r>
+        <w:rPr>
+          <w:rFonts w:ascii="Sitka Heading" w:hAnsi="Sitka Heading" w:cs="Segoe UI Light"/>
+          <w:color w:val="595959" w:themeColor="text1" w:themeTint="A6"/>
+          <w:sz w:val="21"/>
+          <w:szCs w:val="28"/>
+        </w:rPr>
+        <w:t xml:space="preserve"> </w:t>
+      </w:r>
+      <w:r>
+        <w:rPr>
+          <w:rFonts w:ascii="Sitka Heading" w:hAnsi="Sitka Heading" w:cs="Segoe UI Light"/>
+          <w:i/>
+          <w:color w:val="595959" w:themeColor="text1" w:themeTint="A6"/>
+          <w:sz w:val="21"/>
+          <w:szCs w:val="28"/>
+        </w:rPr>
+        <w:t>Top Student</w:t>
+      </w:r>
+      <w:r>
+        <w:rPr>
+          <w:rFonts w:ascii="Sitka Heading" w:hAnsi="Sitka Heading" w:cs="Segoe UI Light"/>
+          <w:color w:val="595959" w:themeColor="text1" w:themeTint="A6"/>
+          <w:sz w:val="21"/>
+          <w:szCs w:val="28"/>
+        </w:rPr>
+        <w:t xml:space="preserve"> designation</w:t>
+      </w:r>
+      <w:r>
+        <w:rPr>
+          <w:rFonts w:ascii="Sitka Heading" w:hAnsi="Sitka Heading" w:cs="Segoe UI Light"/>
+          <w:color w:val="595959" w:themeColor="text1" w:themeTint="A6"/>
+          <w:sz w:val="21"/>
+          <w:szCs w:val="28"/>
+        </w:rPr>
+        <w:t xml:space="preserve"> on </w:t>
+      </w:r>
+      <w:r>
+        <w:rPr>
+          <w:rFonts w:ascii="Sitka Heading" w:hAnsi="Sitka Heading" w:cs="Segoe UI Light"/>
+          <w:i/>
+          <w:color w:val="595959" w:themeColor="text1" w:themeTint="A6"/>
+          <w:sz w:val="21"/>
+          <w:szCs w:val="28"/>
+        </w:rPr>
+        <w:t xml:space="preserve">Piazza </w:t>
+      </w:r>
+      <w:r>
+        <w:rPr>
+          <w:rFonts w:ascii="Sitka Heading" w:hAnsi="Sitka Heading" w:cs="Segoe UI Light"/>
+          <w:color w:val="595959" w:themeColor="text1" w:themeTint="A6"/>
+          <w:sz w:val="21"/>
+          <w:szCs w:val="28"/>
+        </w:rPr>
+        <w:t xml:space="preserve">for CS 225 (Data Structures and Algorithms). </w:t>
+      </w:r>
+      <w:r>
+        <w:rPr>
+          <w:rFonts w:ascii="Sitka Heading" w:hAnsi="Sitka Heading" w:cs="Segoe UI Light"/>
+          <w:color w:val="595959" w:themeColor="text1" w:themeTint="A6"/>
+          <w:sz w:val="21"/>
+          <w:szCs w:val="28"/>
+        </w:rPr>
+        <w:t xml:space="preserve"> </w:t>
+      </w:r>
+      <w:r>
+        <w:rPr>
+          <w:rFonts w:ascii="Sitka Heading" w:hAnsi="Sitka Heading" w:cs="Segoe UI Light"/>
+          <w:color w:val="595959" w:themeColor="text1" w:themeTint="A6"/>
+          <w:sz w:val="21"/>
+          <w:szCs w:val="28"/>
+        </w:rPr>
+        <w:br/>
+      </w:r>
+      <w:r>
+        <w:rPr>
+          <w:rFonts w:ascii="Sitka Heading" w:hAnsi="Sitka Heading" w:cs="Segoe UI Light"/>
+          <w:b/>
+          <w:sz w:val="12"/>
+          <w:szCs w:val="28"/>
+        </w:rPr>
+        <w:br/>
+      </w:r>
+      <w:r>
+        <w:rPr>
+          <w:rFonts w:ascii="Sitka Heading" w:hAnsi="Sitka Heading" w:cs="Segoe UI Light"/>
+          <w:b/>
+          <w:sz w:val="24"/>
+          <w:szCs w:val="28"/>
+        </w:rPr>
+        <w:t>Northside College Preparatory High School</w:t>
+      </w:r>
+      <w:r>
+        <w:rPr>
+          <w:rFonts w:ascii="Sitka Heading" w:hAnsi="Sitka Heading" w:cs="Segoe UI Light"/>
+          <w:b/>
+          <w:sz w:val="24"/>
+          <w:szCs w:val="28"/>
+        </w:rPr>
+        <w:tab/>
+      </w:r>
+      <w:r>
+        <w:rPr>
+          <w:rFonts w:ascii="Sitka Heading" w:hAnsi="Sitka Heading" w:cs="Segoe UI Light"/>
+          <w:b/>
+          <w:sz w:val="24"/>
+          <w:szCs w:val="28"/>
+        </w:rPr>
+        <w:tab/>
+        <w:t xml:space="preserve">           </w:t>
+      </w:r>
+      <w:r>
+        <w:rPr>
+          <w:rFonts w:ascii="Sitka Heading" w:hAnsi="Sitka Heading" w:cs="Segoe UI Light"/>
+        </w:rPr>
+        <w:t xml:space="preserve">                </w:t>
+      </w:r>
+      <w:r>
+        <w:rPr>
+          <w:rFonts w:ascii="Sitka Heading" w:hAnsi="Sitka Heading" w:cs="Segoe UI Light"/>
+        </w:rPr>
+        <w:t>Graduation:</w:t>
+      </w:r>
+      <w:r>
+        <w:rPr>
+          <w:rFonts w:ascii="Sitka Heading" w:hAnsi="Sitka Heading" w:cs="Segoe UI Light"/>
+        </w:rPr>
+        <w:t xml:space="preserve"> </w:t>
+      </w:r>
+      <w:r>
+        <w:rPr>
+          <w:rFonts w:ascii="Sitka Heading" w:hAnsi="Sitka Heading" w:cs="Segoe UI Light"/>
+        </w:rPr>
+        <w:t>June</w:t>
+      </w:r>
+      <w:r>
+        <w:rPr>
+          <w:rFonts w:ascii="Sitka Heading" w:hAnsi="Sitka Heading" w:cs="Segoe UI Light"/>
+        </w:rPr>
+        <w:t xml:space="preserve"> 201</w:t>
+      </w:r>
+      <w:r>
+        <w:rPr>
+          <w:rFonts w:ascii="Sitka Heading" w:hAnsi="Sitka Heading" w:cs="Segoe UI Light"/>
+        </w:rPr>
+        <w:t>5</w:t>
+      </w:r>
+      <w:r>
+        <w:rPr>
+          <w:rFonts w:ascii="Sitka Heading" w:hAnsi="Sitka Heading" w:cs="Segoe UI Light"/>
+        </w:rPr>
+        <w:t xml:space="preserve"> </w:t>
+      </w:r>
+      <w:r>
+        <w:rPr>
+          <w:rFonts w:ascii="Sitka Heading" w:hAnsi="Sitka Heading" w:cs="Segoe UI Light"/>
+        </w:rPr>
+        <w:t>Chicago, Illinois</w:t>
+      </w:r>
+      <w:r>
+        <w:rPr>
+          <w:rFonts w:ascii="Sitka Heading" w:hAnsi="Sitka Heading" w:cs="Segoe UI Light"/>
+        </w:rPr>
+        <w:tab/>
+      </w:r>
+      <w:r>
+        <w:rPr>
+          <w:rFonts w:ascii="Sitka Heading" w:hAnsi="Sitka Heading" w:cs="Segoe UI Light"/>
+        </w:rPr>
+        <w:tab/>
+      </w:r>
+      <w:r>
+        <w:rPr>
+          <w:rFonts w:ascii="Sitka Heading" w:hAnsi="Sitka Heading" w:cs="Segoe UI Light"/>
+        </w:rPr>
+        <w:tab/>
+      </w:r>
+      <w:r>
+        <w:rPr>
+          <w:rFonts w:ascii="Sitka Heading" w:hAnsi="Sitka Heading" w:cs="Segoe UI Light"/>
+        </w:rPr>
+        <w:tab/>
+        <w:t xml:space="preserve">           </w:t>
+      </w:r>
+      <w:r>
+        <w:rPr>
+          <w:rFonts w:ascii="Sitka Heading" w:hAnsi="Sitka Heading" w:cs="Segoe UI Light"/>
+        </w:rPr>
+        <w:tab/>
+        <w:t xml:space="preserve">        </w:t>
+      </w:r>
+      <w:r>
+        <w:rPr>
+          <w:rFonts w:ascii="Sitka Heading" w:hAnsi="Sitka Heading" w:cs="Segoe UI Light"/>
+        </w:rPr>
+        <w:tab/>
+        <w:t xml:space="preserve"> </w:t>
+      </w:r>
+      <w:r>
+        <w:rPr>
+          <w:rFonts w:ascii="Sitka Heading" w:hAnsi="Sitka Heading" w:cs="Segoe UI Light"/>
+        </w:rPr>
+        <w:tab/>
+      </w:r>
+      <w:r>
+        <w:rPr>
+          <w:rFonts w:ascii="Sitka Heading" w:hAnsi="Sitka Heading" w:cs="Segoe UI Light"/>
+        </w:rPr>
+        <w:tab/>
+        <w:t xml:space="preserve">              </w:t>
+      </w:r>
+      <w:r>
+        <w:rPr>
+          <w:rFonts w:ascii="Sitka Heading" w:hAnsi="Sitka Heading" w:cs="Segoe UI Light"/>
+        </w:rPr>
+        <w:t>4.00</w:t>
+      </w:r>
+      <w:r>
+        <w:rPr>
+          <w:rFonts w:ascii="Sitka Heading" w:hAnsi="Sitka Heading" w:cs="Segoe UI Light"/>
+        </w:rPr>
+        <w:t xml:space="preserve">/4.00 GPA </w:t>
+      </w:r>
+    </w:p>
+    <w:p>
+      <w:pPr>
+        <w:spacing w:line="240" w:lineRule="auto"/>
+        <w:rPr>
+          <w:rFonts w:ascii="Sitka Heading" w:hAnsi="Sitka Heading" w:cs="Segoe UI Light"/>
+          <w:color w:val="595959" w:themeColor="text1" w:themeTint="A6"/>
+          <w:sz w:val="21"/>
+          <w:szCs w:val="28"/>
+        </w:rPr>
+      </w:pPr>
+      <w:r>
+        <w:rPr>
+          <w:rFonts w:ascii="Sitka Heading" w:hAnsi="Sitka Heading" w:cs="Segoe UI Light"/>
+          <w:color w:val="595959" w:themeColor="text1" w:themeTint="A6"/>
+          <w:sz w:val="21"/>
+          <w:szCs w:val="28"/>
+        </w:rPr>
+        <w:t>Courses taken include: CS1 (Java &amp; Media Computation), CS2 (Elements of Computer Design), AP Computer Science, AP Language &amp; Composition, AP Government &amp; Politics, AP Physics One, and AP Statistics. A 5.0408 (weighted) GPA was the result of four years at the school.</w:t>
+      </w:r>
+    </w:p>
+    <w:p>
+      <w:pPr>
+        <w:rPr>
+          <w:rFonts w:ascii="Open Sans" w:hAnsi="Open Sans" w:cs="Open Sans"/>
+          <w:smallCaps/>
+          <w:color w:val="0070C0"/>
+          <w:spacing w:val="20"/>
+          <w:szCs w:val="28"/>
+        </w:rPr>
+      </w:pPr>
+      <w:r>
+        <w:rPr>
+          <w:rFonts w:ascii="Open Sans" w:hAnsi="Open Sans" w:cs="Open Sans"/>
+          <w:smallCaps/>
+          <w:color w:val="0070C0"/>
+          <w:spacing w:val="20"/>
+          <w:sz w:val="28"/>
+          <w:szCs w:val="28"/>
+        </w:rPr>
+        <w:t>Experience</w:t>
+      </w:r>
       <w:r>
         <w:rPr>
           <w:rFonts w:ascii="Open Sans" w:hAnsi="Open Sans" w:cs="Open Sans"/>
@@ -861,7 +1035,7 @@
           <w:sz w:val="32"/>
           <w:szCs w:val="28"/>
         </w:rPr>
-        <w:t>Experience</w:t>
+        <w:tab/>
       </w:r>
       <w:r>
         <w:rPr>
@@ -913,57 +1087,93 @@
           <w:smallCaps/>
           <w:color w:val="0070C0"/>
           <w:spacing w:val="20"/>
-          <w:sz w:val="32"/>
+          <w:szCs w:val="28"/>
+        </w:rPr>
+        <w:br/>
+      </w:r>
+      <w:r>
+        <w:rPr>
+          <w:rFonts w:ascii="Sitka Heading" w:hAnsi="Sitka Heading" w:cs="Segoe UI Light"/>
+          <w:b/>
+          <w:sz w:val="24"/>
+          <w:szCs w:val="28"/>
+        </w:rPr>
+        <w:t>Sorter and</w:t>
+      </w:r>
+      <w:r>
+        <w:rPr>
+          <w:rFonts w:ascii="Sitka Heading" w:hAnsi="Sitka Heading" w:cs="Segoe UI Light"/>
+          <w:b/>
+          <w:sz w:val="24"/>
+          <w:szCs w:val="28"/>
+        </w:rPr>
+        <w:t xml:space="preserve"> Proctor</w:t>
+      </w:r>
+      <w:r>
+        <w:rPr>
+          <w:rFonts w:ascii="Sitka Heading" w:hAnsi="Sitka Heading" w:cs="Segoe UI Light"/>
+          <w:b/>
+          <w:sz w:val="24"/>
+          <w:szCs w:val="28"/>
+        </w:rPr>
+        <w:t xml:space="preserve"> for ECE 120</w:t>
+      </w:r>
+      <w:r>
+        <w:rPr>
+          <w:rFonts w:ascii="Sitka Heading" w:hAnsi="Sitka Heading" w:cs="Segoe UI Light"/>
+          <w:sz w:val="24"/>
+          <w:szCs w:val="28"/>
+        </w:rPr>
+        <w:t xml:space="preserve"> </w:t>
+      </w:r>
+      <w:r>
+        <w:rPr>
+          <w:rFonts w:ascii="Sitka Heading" w:hAnsi="Sitka Heading" w:cs="Segoe UI Light"/>
+          <w:sz w:val="24"/>
           <w:szCs w:val="28"/>
         </w:rPr>
         <w:tab/>
       </w:r>
       <w:r>
         <w:rPr>
-          <w:rFonts w:ascii="Open Sans" w:hAnsi="Open Sans" w:cs="Open Sans"/>
-          <w:smallCaps/>
-          <w:color w:val="0070C0"/>
-          <w:spacing w:val="20"/>
-          <w:szCs w:val="28"/>
-        </w:rPr>
-        <w:t>(Listed in Chronological Order)</w:t>
-      </w:r>
-    </w:p>
-    <w:p>
-      <w:pPr>
-        <w:rPr>
-          <w:rFonts w:ascii="Sitka Heading" w:hAnsi="Sitka Heading" w:cs="Segoe UI Light"/>
-          <w:b/>
-          <w:sz w:val="24"/>
-          <w:szCs w:val="28"/>
-        </w:rPr>
-      </w:pPr>
-      <w:r>
-        <w:rPr>
-          <w:rFonts w:ascii="Sitka Heading" w:hAnsi="Sitka Heading" w:cs="Segoe UI Light"/>
-          <w:b/>
-          <w:sz w:val="24"/>
-          <w:szCs w:val="28"/>
-        </w:rPr>
-        <w:t>Sorter and</w:t>
-      </w:r>
-      <w:r>
-        <w:rPr>
-          <w:rFonts w:ascii="Sitka Heading" w:hAnsi="Sitka Heading" w:cs="Segoe UI Light"/>
-          <w:b/>
-          <w:sz w:val="24"/>
-          <w:szCs w:val="28"/>
-        </w:rPr>
-        <w:t xml:space="preserve"> Proctor</w:t>
-      </w:r>
-      <w:r>
-        <w:rPr>
-          <w:rFonts w:ascii="Sitka Heading" w:hAnsi="Sitka Heading" w:cs="Segoe UI Light"/>
-          <w:b/>
-          <w:sz w:val="24"/>
-          <w:szCs w:val="28"/>
-        </w:rPr>
-        <w:t xml:space="preserve"> for ECE 120</w:t>
+          <w:rFonts w:ascii="Sitka Heading" w:hAnsi="Sitka Heading" w:cs="Segoe UI Light"/>
+          <w:sz w:val="24"/>
+          <w:szCs w:val="28"/>
+        </w:rPr>
+        <w:tab/>
+      </w:r>
+      <w:r>
+        <w:rPr>
+          <w:rFonts w:ascii="Sitka Heading" w:hAnsi="Sitka Heading" w:cs="Segoe UI Light"/>
+          <w:sz w:val="24"/>
+          <w:szCs w:val="28"/>
+        </w:rPr>
+        <w:tab/>
+      </w:r>
+      <w:r>
+        <w:rPr>
+          <w:rFonts w:ascii="Sitka Heading" w:hAnsi="Sitka Heading" w:cs="Segoe UI Light"/>
+          <w:sz w:val="24"/>
+          <w:szCs w:val="28"/>
+        </w:rPr>
+        <w:tab/>
+      </w:r>
+      <w:r>
+        <w:rPr>
+          <w:rFonts w:ascii="Sitka Heading" w:hAnsi="Sitka Heading" w:cs="Segoe UI Light"/>
+          <w:sz w:val="24"/>
+          <w:szCs w:val="28"/>
+        </w:rPr>
+        <w:tab/>
+        <w:t xml:space="preserve">         </w:t>
+      </w:r>
+      <w:r>
+        <w:rPr>
+          <w:rFonts w:ascii="Sitka Heading" w:hAnsi="Sitka Heading" w:cs="Segoe UI Light"/>
+          <w:sz w:val="24"/>
+          <w:szCs w:val="28"/>
+        </w:rPr>
+        <w:t>January 2016 – Present</w:t>
       </w:r>
       <w:r>
         <w:rPr>
@@ -980,7 +1190,15 @@
           <w:sz w:val="24"/>
           <w:szCs w:val="28"/>
         </w:rPr>
-        <w:t>Electrical &amp; Computer Engineering Department at UIUC • January 2016 – Present</w:t>
+        <w:t>Electrical &amp; Computer E</w:t>
+      </w:r>
+      <w:r>
+        <w:rPr>
+          <w:rFonts w:ascii="Sitka Heading" w:hAnsi="Sitka Heading" w:cs="Segoe UI Light"/>
+          <w:sz w:val="24"/>
+          <w:szCs w:val="28"/>
+        </w:rPr>
+        <w:t>ngineering Department at UIUC</w:t>
       </w:r>
     </w:p>
     <w:p>
@@ -990,6 +1208,7 @@
           <w:ilvl w:val="0"/>
           <w:numId w:val="2"/>
         </w:numPr>
+        <w:spacing w:line="240" w:lineRule="auto"/>
         <w:ind w:left="360"/>
         <w:rPr>
           <w:rFonts w:ascii="Sitka Heading" w:hAnsi="Sitka Heading" w:cs="Segoe UI Light"/>
@@ -1032,6 +1251,7 @@
           <w:ilvl w:val="0"/>
           <w:numId w:val="2"/>
         </w:numPr>
+        <w:spacing w:line="240" w:lineRule="auto"/>
         <w:ind w:left="360"/>
         <w:rPr>
           <w:rFonts w:ascii="Sitka Heading" w:hAnsi="Sitka Heading" w:cs="Segoe UI Light"/>
@@ -1074,7 +1294,60 @@
           <w:sz w:val="24"/>
           <w:szCs w:val="28"/>
         </w:rPr>
-        <w:t>Senior Technology Coordinator</w:t>
+        <w:t xml:space="preserve">Lead Designer, </w:t>
+      </w:r>
+      <w:r>
+        <w:rPr>
+          <w:rFonts w:ascii="Sitka Heading" w:hAnsi="Sitka Heading" w:cs="Segoe UI Light"/>
+          <w:b/>
+          <w:sz w:val="24"/>
+          <w:szCs w:val="28"/>
+        </w:rPr>
+        <w:t>Programmer, Web and Software Developer</w:t>
+      </w:r>
+      <w:r>
+        <w:rPr>
+          <w:rFonts w:ascii="Sitka Heading" w:hAnsi="Sitka Heading" w:cs="Segoe UI Light"/>
+          <w:b/>
+          <w:sz w:val="24"/>
+          <w:szCs w:val="28"/>
+        </w:rPr>
+        <w:tab/>
+      </w:r>
+      <w:r>
+        <w:rPr>
+          <w:rFonts w:ascii="Sitka Heading" w:hAnsi="Sitka Heading" w:cs="Segoe UI Light"/>
+          <w:b/>
+          <w:sz w:val="24"/>
+          <w:szCs w:val="28"/>
+        </w:rPr>
+        <w:tab/>
+      </w:r>
+      <w:r>
+        <w:rPr>
+          <w:rFonts w:ascii="Sitka Heading" w:hAnsi="Sitka Heading" w:cs="Segoe UI Light"/>
+          <w:b/>
+          <w:sz w:val="24"/>
+          <w:szCs w:val="28"/>
+        </w:rPr>
+        <w:tab/>
+      </w:r>
+      <w:r>
+        <w:rPr>
+          <w:rFonts w:ascii="Sitka Heading" w:hAnsi="Sitka Heading" w:cs="Segoe UI Light"/>
+          <w:sz w:val="24"/>
+          <w:szCs w:val="28"/>
+        </w:rPr>
+        <w:t>2012 - Present</w:t>
+      </w:r>
+      <w:r>
+        <w:rPr>
+          <w:rFonts w:ascii="Sitka Heading" w:hAnsi="Sitka Heading" w:cs="Segoe UI Light"/>
+          <w:b/>
+          <w:sz w:val="24"/>
+          <w:szCs w:val="28"/>
+        </w:rPr>
+        <w:t xml:space="preserve"> </w:t>
       </w:r>
       <w:r>
         <w:rPr>
@@ -1091,452 +1364,7 @@
           <w:sz w:val="24"/>
           <w:szCs w:val="28"/>
         </w:rPr>
-        <w:t>Chicago Public Schools • August 2013 – August 2015 (paid end, volunteer to present)</w:t>
-      </w:r>
-    </w:p>
-    <w:p>
-      <w:pPr>
-        <w:pStyle w:val="ListParagraph"/>
-        <w:numPr>
-          <w:ilvl w:val="0"/>
-          <w:numId w:val="2"/>
-        </w:numPr>
-        <w:ind w:left="360"/>
-        <w:rPr>
-          <w:rFonts w:ascii="Sitka Heading" w:hAnsi="Sitka Heading" w:cs="Segoe UI Light"/>
-          <w:color w:val="595959" w:themeColor="text1" w:themeTint="A6"/>
-          <w:sz w:val="21"/>
-          <w:szCs w:val="21"/>
-        </w:rPr>
-      </w:pPr>
-      <w:r>
-        <w:rPr>
-          <w:rFonts w:ascii="Sitka Heading" w:hAnsi="Sitka Heading" w:cs="Segoe UI Light"/>
-          <w:color w:val="595959" w:themeColor="text1" w:themeTint="A6"/>
-          <w:sz w:val="21"/>
-          <w:szCs w:val="21"/>
-        </w:rPr>
-        <w:t xml:space="preserve">Assigned to manage 1200+ students and school faculty. </w:t>
-      </w:r>
-    </w:p>
-    <w:p>
-      <w:pPr>
-        <w:pStyle w:val="ListParagraph"/>
-        <w:numPr>
-          <w:ilvl w:val="0"/>
-          <w:numId w:val="2"/>
-        </w:numPr>
-        <w:ind w:left="360"/>
-        <w:rPr>
-          <w:rFonts w:ascii="Sitka Heading" w:hAnsi="Sitka Heading" w:cs="Segoe UI Light"/>
-          <w:color w:val="595959" w:themeColor="text1" w:themeTint="A6"/>
-          <w:sz w:val="21"/>
-          <w:szCs w:val="21"/>
-        </w:rPr>
-      </w:pPr>
-      <w:r>
-        <w:rPr>
-          <w:rFonts w:ascii="Sitka Heading" w:hAnsi="Sitka Heading" w:cs="Segoe UI Light"/>
-          <w:color w:val="595959" w:themeColor="text1" w:themeTint="A6"/>
-          <w:sz w:val="21"/>
-          <w:szCs w:val="21"/>
-        </w:rPr>
-        <w:t>P</w:t>
-      </w:r>
-      <w:r>
-        <w:rPr>
-          <w:rFonts w:ascii="Sitka Heading" w:hAnsi="Sitka Heading" w:cs="Segoe UI Light"/>
-          <w:color w:val="595959" w:themeColor="text1" w:themeTint="A6"/>
-          <w:sz w:val="21"/>
-          <w:szCs w:val="21"/>
-        </w:rPr>
-        <w:t xml:space="preserve">rojects include first Chicago 1-to-1 classroom, Chromebook Mosaic, Tech Crew Maker Space, Tech Crew Web Site, alongside various administrative duties </w:t>
-      </w:r>
-      <w:r>
-        <w:rPr>
-          <w:rFonts w:ascii="Sitka Heading" w:hAnsi="Sitka Heading" w:cs="Segoe UI Light"/>
-          <w:color w:val="595959" w:themeColor="text1" w:themeTint="A6"/>
-          <w:sz w:val="21"/>
-          <w:szCs w:val="21"/>
-        </w:rPr>
-        <w:t>including student/client</w:t>
-      </w:r>
-      <w:r>
-        <w:rPr>
-          <w:rFonts w:ascii="Sitka Heading" w:hAnsi="Sitka Heading" w:cs="Segoe UI Light"/>
-          <w:color w:val="595959" w:themeColor="text1" w:themeTint="A6"/>
-          <w:sz w:val="21"/>
-          <w:szCs w:val="21"/>
-        </w:rPr>
-        <w:t xml:space="preserve"> interaction.</w:t>
-      </w:r>
-    </w:p>
-    <w:p>
-      <w:pPr>
-        <w:rPr>
-          <w:rFonts w:ascii="Sitka Heading" w:hAnsi="Sitka Heading" w:cs="Segoe UI Light"/>
-          <w:b/>
-          <w:sz w:val="24"/>
-          <w:szCs w:val="28"/>
-        </w:rPr>
-      </w:pPr>
-      <w:r>
-        <w:rPr>
-          <w:rFonts w:ascii="Sitka Heading" w:hAnsi="Sitka Heading" w:cs="Segoe UI Light"/>
-          <w:b/>
-          <w:sz w:val="24"/>
-          <w:szCs w:val="28"/>
-        </w:rPr>
-        <w:t>Volunteer Technology Coordinator</w:t>
-      </w:r>
-      <w:r>
-        <w:rPr>
-          <w:rFonts w:ascii="Sitka Heading" w:hAnsi="Sitka Heading" w:cs="Segoe UI Light"/>
-          <w:b/>
-          <w:sz w:val="24"/>
-          <w:szCs w:val="28"/>
-        </w:rPr>
-        <w:br/>
-      </w:r>
-      <w:r>
-        <w:rPr>
-          <w:rFonts w:ascii="Sitka Heading" w:hAnsi="Sitka Heading" w:cs="Segoe UI Light"/>
-          <w:sz w:val="24"/>
-          <w:szCs w:val="28"/>
-        </w:rPr>
-        <w:t>Northside Prep HS Technology Department</w:t>
-      </w:r>
-      <w:r>
-        <w:rPr>
-          <w:rFonts w:ascii="Sitka Heading" w:hAnsi="Sitka Heading" w:cs="Segoe UI Light"/>
-          <w:sz w:val="24"/>
-          <w:szCs w:val="28"/>
-        </w:rPr>
-        <w:t xml:space="preserve"> </w:t>
-      </w:r>
-      <w:r>
-        <w:rPr>
-          <w:rFonts w:ascii="Sitka Heading" w:hAnsi="Sitka Heading" w:cs="Segoe UI Light"/>
-          <w:szCs w:val="28"/>
-        </w:rPr>
-        <w:t xml:space="preserve">• </w:t>
-      </w:r>
-      <w:r>
-        <w:rPr>
-          <w:rFonts w:ascii="Sitka Heading" w:hAnsi="Sitka Heading" w:cs="Segoe UI Light"/>
-          <w:sz w:val="24"/>
-          <w:szCs w:val="28"/>
-        </w:rPr>
-        <w:t xml:space="preserve">October </w:t>
-      </w:r>
-      <w:r>
-        <w:rPr>
-          <w:rFonts w:ascii="Sitka Heading" w:hAnsi="Sitka Heading" w:cs="Segoe UI Light"/>
-          <w:sz w:val="24"/>
-          <w:szCs w:val="28"/>
-        </w:rPr>
-        <w:t>2012 – Present</w:t>
-      </w:r>
-    </w:p>
-    <w:p>
-      <w:pPr>
-        <w:pStyle w:val="ListParagraph"/>
-        <w:numPr>
-          <w:ilvl w:val="0"/>
-          <w:numId w:val="6"/>
-        </w:numPr>
-        <w:ind w:left="360"/>
-        <w:rPr>
-          <w:rFonts w:ascii="Sitka Heading" w:hAnsi="Sitka Heading" w:cs="Segoe UI Light"/>
-          <w:color w:val="595959" w:themeColor="text1" w:themeTint="A6"/>
-          <w:sz w:val="21"/>
-          <w:szCs w:val="20"/>
-        </w:rPr>
-      </w:pPr>
-      <w:r>
-        <w:rPr>
-          <w:rFonts w:ascii="Sitka Heading" w:hAnsi="Sitka Heading" w:cs="Segoe UI Light"/>
-          <w:color w:val="595959" w:themeColor="text1" w:themeTint="A6"/>
-          <w:sz w:val="21"/>
-          <w:szCs w:val="20"/>
-        </w:rPr>
-        <w:t>Administration of systems</w:t>
-      </w:r>
-      <w:r>
-        <w:rPr>
-          <w:rFonts w:ascii="Sitka Heading" w:hAnsi="Sitka Heading" w:cs="Segoe UI Light"/>
-          <w:color w:val="595959" w:themeColor="text1" w:themeTint="A6"/>
-          <w:sz w:val="21"/>
-          <w:szCs w:val="20"/>
-        </w:rPr>
-        <w:t xml:space="preserve"> and on-site repair</w:t>
-      </w:r>
-      <w:r>
-        <w:rPr>
-          <w:rFonts w:ascii="Sitka Heading" w:hAnsi="Sitka Heading" w:cs="Segoe UI Light"/>
-          <w:color w:val="595959" w:themeColor="text1" w:themeTint="A6"/>
-          <w:sz w:val="21"/>
-          <w:szCs w:val="20"/>
-        </w:rPr>
-        <w:t xml:space="preserve"> across the school for daily, yet rigorous use. </w:t>
-      </w:r>
-    </w:p>
-    <w:p>
-      <w:pPr>
-        <w:rPr>
-          <w:rFonts w:ascii="Sitka Heading" w:hAnsi="Sitka Heading" w:cs="Segoe UI Light"/>
-          <w:b/>
-          <w:sz w:val="24"/>
-          <w:szCs w:val="28"/>
-        </w:rPr>
-      </w:pPr>
-      <w:r>
-        <w:rPr>
-          <w:rFonts w:ascii="Sitka Heading" w:hAnsi="Sitka Heading" w:cs="Segoe UI Light"/>
-          <w:b/>
-          <w:sz w:val="24"/>
-          <w:szCs w:val="28"/>
-        </w:rPr>
-        <w:t>Volunteer Technology Coordinator</w:t>
-      </w:r>
-      <w:r>
-        <w:rPr>
-          <w:rFonts w:ascii="Sitka Heading" w:hAnsi="Sitka Heading" w:cs="Segoe UI Light"/>
-          <w:b/>
-          <w:sz w:val="24"/>
-          <w:szCs w:val="28"/>
-        </w:rPr>
-        <w:br/>
-      </w:r>
-      <w:r>
-        <w:rPr>
-          <w:rFonts w:ascii="Sitka Heading" w:hAnsi="Sitka Heading" w:cs="Segoe UI Light"/>
-          <w:sz w:val="24"/>
-          <w:szCs w:val="28"/>
-        </w:rPr>
-        <w:t xml:space="preserve">Christian Ebinger Elementary School </w:t>
-      </w:r>
-      <w:r>
-        <w:rPr>
-          <w:rFonts w:ascii="Sitka Heading" w:hAnsi="Sitka Heading" w:cs="Segoe UI Light"/>
-          <w:szCs w:val="28"/>
-        </w:rPr>
-        <w:t xml:space="preserve">• </w:t>
-      </w:r>
-      <w:r>
-        <w:rPr>
-          <w:rFonts w:ascii="Sitka Heading" w:hAnsi="Sitka Heading" w:cs="Segoe UI Light"/>
-          <w:sz w:val="24"/>
-          <w:szCs w:val="28"/>
-        </w:rPr>
-        <w:t>November 2010 – June 2011 (+ post-graduation)</w:t>
-      </w:r>
-    </w:p>
-    <w:p>
-      <w:pPr>
-        <w:pStyle w:val="ListParagraph"/>
-        <w:numPr>
-          <w:ilvl w:val="0"/>
-          <w:numId w:val="7"/>
-        </w:numPr>
-        <w:ind w:left="360"/>
-        <w:rPr>
-          <w:rFonts w:ascii="Sitka Heading" w:hAnsi="Sitka Heading" w:cs="Segoe UI Light"/>
-          <w:color w:val="595959" w:themeColor="text1" w:themeTint="A6"/>
-          <w:sz w:val="21"/>
-          <w:szCs w:val="28"/>
-        </w:rPr>
-      </w:pPr>
-      <w:r>
-        <w:rPr>
-          <w:rFonts w:ascii="Sitka Heading" w:hAnsi="Sitka Heading" w:cs="Segoe UI Light"/>
-          <w:color w:val="595959" w:themeColor="text1" w:themeTint="A6"/>
-          <w:sz w:val="21"/>
-          <w:szCs w:val="28"/>
-        </w:rPr>
-        <w:t xml:space="preserve">Performed </w:t>
-      </w:r>
-      <w:r>
-        <w:rPr>
-          <w:rFonts w:ascii="Sitka Heading" w:hAnsi="Sitka Heading" w:cs="Segoe UI Light"/>
-          <w:color w:val="595959" w:themeColor="text1" w:themeTint="A6"/>
-          <w:sz w:val="21"/>
-          <w:szCs w:val="28"/>
-        </w:rPr>
-        <w:t xml:space="preserve">repairs, updates, </w:t>
-      </w:r>
-      <w:r>
-        <w:rPr>
-          <w:rFonts w:ascii="Sitka Heading" w:hAnsi="Sitka Heading" w:cs="Segoe UI Light"/>
-          <w:color w:val="595959" w:themeColor="text1" w:themeTint="A6"/>
-          <w:sz w:val="21"/>
-          <w:szCs w:val="28"/>
-        </w:rPr>
-        <w:t>etc.</w:t>
-      </w:r>
-      <w:r>
-        <w:rPr>
-          <w:rFonts w:ascii="Sitka Heading" w:hAnsi="Sitka Heading" w:cs="Segoe UI Light"/>
-          <w:color w:val="595959" w:themeColor="text1" w:themeTint="A6"/>
-          <w:sz w:val="21"/>
-          <w:szCs w:val="28"/>
-        </w:rPr>
-        <w:t xml:space="preserve"> during the school day, </w:t>
-      </w:r>
-      <w:r>
-        <w:rPr>
-          <w:rFonts w:ascii="Sitka Heading" w:hAnsi="Sitka Heading" w:cs="Segoe UI Light"/>
-          <w:color w:val="595959" w:themeColor="text1" w:themeTint="A6"/>
-          <w:sz w:val="21"/>
-          <w:szCs w:val="28"/>
-        </w:rPr>
-        <w:t xml:space="preserve">upon sighting, </w:t>
-      </w:r>
-      <w:r>
-        <w:rPr>
-          <w:rFonts w:ascii="Sitka Heading" w:hAnsi="Sitka Heading" w:cs="Segoe UI Light"/>
-          <w:color w:val="595959" w:themeColor="text1" w:themeTint="A6"/>
-          <w:sz w:val="21"/>
-          <w:szCs w:val="28"/>
-        </w:rPr>
-        <w:t>and also</w:t>
-      </w:r>
-      <w:r>
-        <w:rPr>
-          <w:rFonts w:ascii="Sitka Heading" w:hAnsi="Sitka Heading" w:cs="Segoe UI Light"/>
-          <w:color w:val="595959" w:themeColor="text1" w:themeTint="A6"/>
-          <w:sz w:val="21"/>
-          <w:szCs w:val="28"/>
-        </w:rPr>
-        <w:t xml:space="preserve"> outside of class</w:t>
-      </w:r>
-      <w:r>
-        <w:rPr>
-          <w:rFonts w:ascii="Sitka Heading" w:hAnsi="Sitka Heading" w:cs="Segoe UI Light"/>
-          <w:color w:val="595959" w:themeColor="text1" w:themeTint="A6"/>
-          <w:sz w:val="21"/>
-          <w:szCs w:val="28"/>
-        </w:rPr>
-        <w:t>.</w:t>
-      </w:r>
-    </w:p>
-    <w:p>
-      <w:pPr>
-        <w:pStyle w:val="ListParagraph"/>
-        <w:numPr>
-          <w:ilvl w:val="0"/>
-          <w:numId w:val="7"/>
-        </w:numPr>
-        <w:ind w:left="360"/>
-        <w:rPr>
-          <w:rFonts w:ascii="Sitka Heading" w:hAnsi="Sitka Heading" w:cs="Segoe UI Light"/>
-          <w:color w:val="595959" w:themeColor="text1" w:themeTint="A6"/>
-          <w:sz w:val="21"/>
-          <w:szCs w:val="28"/>
-        </w:rPr>
-      </w:pPr>
-      <w:r>
-        <w:rPr>
-          <w:rFonts w:ascii="Sitka Heading" w:hAnsi="Sitka Heading" w:cs="Segoe UI Light"/>
-          <w:color w:val="595959" w:themeColor="text1" w:themeTint="A6"/>
-          <w:sz w:val="21"/>
-          <w:szCs w:val="28"/>
-        </w:rPr>
-        <w:t>Only alumni</w:t>
-      </w:r>
-      <w:r>
-        <w:rPr>
-          <w:rFonts w:ascii="Sitka Heading" w:hAnsi="Sitka Heading" w:cs="Segoe UI Light"/>
-          <w:color w:val="595959" w:themeColor="text1" w:themeTint="A6"/>
-          <w:sz w:val="21"/>
-          <w:szCs w:val="28"/>
-        </w:rPr>
-        <w:t xml:space="preserve"> to consistently participate in maintenance duties of any sort</w:t>
-      </w:r>
-      <w:r>
-        <w:rPr>
-          <w:rFonts w:ascii="Sitka Heading" w:hAnsi="Sitka Heading" w:cs="Segoe UI Light"/>
-          <w:color w:val="595959" w:themeColor="text1" w:themeTint="A6"/>
-          <w:sz w:val="21"/>
-          <w:szCs w:val="28"/>
-        </w:rPr>
-        <w:t>.</w:t>
-      </w:r>
-    </w:p>
-    <w:p>
-      <w:pPr>
-        <w:rPr>
-          <w:rFonts w:ascii="Sitka Heading" w:hAnsi="Sitka Heading" w:cs="Segoe UI Light"/>
-          <w:b/>
-          <w:sz w:val="24"/>
-          <w:szCs w:val="28"/>
-        </w:rPr>
-      </w:pPr>
-      <w:r>
-        <w:rPr>
-          <w:rFonts w:ascii="Sitka Heading" w:hAnsi="Sitka Heading" w:cs="Segoe UI Light"/>
-          <w:b/>
-          <w:sz w:val="24"/>
-          <w:szCs w:val="28"/>
-        </w:rPr>
-        <w:t xml:space="preserve">Lead Designer, </w:t>
-      </w:r>
-      <w:r>
-        <w:rPr>
-          <w:rFonts w:ascii="Sitka Heading" w:hAnsi="Sitka Heading" w:cs="Segoe UI Light"/>
-          <w:b/>
-          <w:sz w:val="24"/>
-          <w:szCs w:val="28"/>
-        </w:rPr>
-        <w:t>Programmer, Web and Software Developer/Designer</w:t>
-      </w:r>
-      <w:r>
-        <w:rPr>
-          <w:rFonts w:ascii="Sitka Heading" w:hAnsi="Sitka Heading" w:cs="Segoe UI Light"/>
-          <w:b/>
-          <w:sz w:val="24"/>
-          <w:szCs w:val="28"/>
-        </w:rPr>
-        <w:br/>
-      </w:r>
-      <w:r>
-        <w:rPr>
-          <w:rFonts w:ascii="Sitka Heading" w:hAnsi="Sitka Heading" w:cs="Segoe UI Light"/>
-          <w:sz w:val="24"/>
-          <w:szCs w:val="28"/>
-        </w:rPr>
-        <w:t xml:space="preserve">IndigoBox Studios / </w:t>
-      </w:r>
-      <w:r>
-        <w:rPr>
-          <w:rFonts w:ascii="Sitka Heading" w:hAnsi="Sitka Heading" w:cs="Segoe UI Light"/>
-          <w:sz w:val="24"/>
-          <w:szCs w:val="28"/>
-        </w:rPr>
-        <w:t>Self-Employed</w:t>
-      </w:r>
-      <w:r>
-        <w:rPr>
-          <w:rFonts w:ascii="Sitka Heading" w:hAnsi="Sitka Heading" w:cs="Segoe UI Light"/>
-          <w:sz w:val="24"/>
-          <w:szCs w:val="28"/>
-        </w:rPr>
-        <w:t xml:space="preserve"> </w:t>
-      </w:r>
-      <w:r>
-        <w:rPr>
-          <w:rFonts w:ascii="Sitka Heading" w:hAnsi="Sitka Heading" w:cs="Segoe UI Light"/>
-          <w:szCs w:val="28"/>
-        </w:rPr>
-        <w:t xml:space="preserve">• </w:t>
-      </w:r>
-      <w:r>
-        <w:rPr>
-          <w:rFonts w:ascii="Sitka Heading" w:hAnsi="Sitka Heading" w:cs="Segoe UI Light"/>
-          <w:sz w:val="24"/>
-          <w:szCs w:val="28"/>
-        </w:rPr>
-        <w:t>2010 – Present</w:t>
+        <w:t>IndigoBox Studios</w:t>
       </w:r>
     </w:p>
     <w:p>
@@ -1558,147 +1386,6 @@
       <w:r>
         <w:rPr>
           <w:rFonts w:ascii="Sitka Heading" w:hAnsi="Sitka Heading" w:cs="Segoe UI Light"/>
-          <w:noProof/>
-          <w:color w:val="595959" w:themeColor="text1" w:themeTint="A6"/>
-          <w:sz w:val="21"/>
-          <w:szCs w:val="28"/>
-        </w:rPr>
-        <mc:AlternateContent>
-          <mc:Choice Requires="wps">
-            <w:drawing>
-              <wp:anchor distT="45720" distB="45720" distL="114300" distR="114300" simplePos="0" relativeHeight="251659264" behindDoc="0" locked="0" layoutInCell="1" allowOverlap="1">
-                <wp:simplePos x="0" y="0"/>
-                <wp:positionH relativeFrom="column">
-                  <wp:posOffset>4686300</wp:posOffset>
-                </wp:positionH>
-                <wp:positionV relativeFrom="paragraph">
-                  <wp:posOffset>906145</wp:posOffset>
-                </wp:positionV>
-                <wp:extent cx="2114550" cy="300355"/>
-                <wp:effectExtent l="0" t="0" r="0" b="4445"/>
-                <wp:wrapNone/>
-                <wp:docPr id="217" name="Text Box 2"/>
-                <wp:cNvGraphicFramePr>
-                  <a:graphicFrameLocks xmlns:a="http://schemas.openxmlformats.org/drawingml/2006/main"/>
-                </wp:cNvGraphicFramePr>
-                <a:graphic xmlns:a="http://schemas.openxmlformats.org/drawingml/2006/main">
-                  <a:graphicData uri="http://schemas.microsoft.com/office/word/2010/wordprocessingShape">
-                    <wps:wsp>
-                      <wps:cNvSpPr txBox="1">
-                        <a:spLocks noChangeArrowheads="1"/>
-                      </wps:cNvSpPr>
-                      <wps:spPr bwMode="auto">
-                        <a:xfrm>
-                          <a:off x="0" y="0"/>
-                          <a:ext cx="2114550" cy="300355"/>
-                        </a:xfrm>
-                        <a:prstGeom prst="rect">
-                          <a:avLst/>
-                        </a:prstGeom>
-                        <a:solidFill>
-                          <a:srgbClr val="FFFFFF"/>
-                        </a:solidFill>
-                        <a:ln w="9525">
-                          <a:noFill/>
-                          <a:miter lim="800000"/>
-                          <a:headEnd/>
-                          <a:tailEnd/>
-                        </a:ln>
-                      </wps:spPr>
-                      <wps:txbx>
-                        <w:txbxContent>
-                          <w:p>
-                            <w:pPr>
-                              <w:jc w:val="right"/>
-                              <w:rPr>
-                                <w:rFonts w:ascii="Open Sans" w:hAnsi="Open Sans" w:cs="Open Sans"/>
-                                <w:color w:val="2E74B5" w:themeColor="accent1" w:themeShade="BF"/>
-                              </w:rPr>
-                            </w:pPr>
-                            <w:r>
-                              <w:rPr>
-                                <w:rFonts w:ascii="Open Sans" w:hAnsi="Open Sans" w:cs="Open Sans"/>
-                                <w:color w:val="2E74B5" w:themeColor="accent1" w:themeShade="BF"/>
-                              </w:rPr>
-                              <w:t xml:space="preserve">(continued on </w:t>
-                            </w:r>
-                            <w:r>
-                              <w:rPr>
-                                <w:rFonts w:ascii="Open Sans" w:hAnsi="Open Sans" w:cs="Open Sans"/>
-                                <w:color w:val="2E74B5" w:themeColor="accent1" w:themeShade="BF"/>
-                              </w:rPr>
-                              <w:t>other side</w:t>
-                            </w:r>
-                            <w:r>
-                              <w:rPr>
-                                <w:rFonts w:ascii="Open Sans" w:hAnsi="Open Sans" w:cs="Open Sans"/>
-                                <w:color w:val="2E74B5" w:themeColor="accent1" w:themeShade="BF"/>
-                              </w:rPr>
-                              <w:t>)</w:t>
-                            </w:r>
-                          </w:p>
-                        </w:txbxContent>
-                      </wps:txbx>
-                      <wps:bodyPr rot="0" vert="horz" wrap="square" lIns="91440" tIns="45720" rIns="91440" bIns="45720" anchor="t" anchorCtr="0">
-                        <a:noAutofit/>
-                      </wps:bodyPr>
-                    </wps:wsp>
-                  </a:graphicData>
-                </a:graphic>
-                <wp14:sizeRelH relativeFrom="margin">
-                  <wp14:pctWidth>0</wp14:pctWidth>
-                </wp14:sizeRelH>
-                <wp14:sizeRelV relativeFrom="margin">
-                  <wp14:pctHeight>0</wp14:pctHeight>
-                </wp14:sizeRelV>
-              </wp:anchor>
-            </w:drawing>
-          </mc:Choice>
-          <mc:Fallback>
-            <w:pict>
-              <v:shape id="_x0000_s1028" type="#_x0000_t202" style="position:absolute;left:0;text-align:left;margin-left:369pt;margin-top:71.35pt;width:166.5pt;height:23.65pt;z-index:251659264;visibility:visible;mso-wrap-style:square;mso-width-percent:0;mso-height-percent:0;mso-wrap-distance-left:9pt;mso-wrap-distance-top:3.6pt;mso-wrap-distance-right:9pt;mso-wrap-distance-bottom:3.6pt;mso-position-horizontal:absolute;mso-position-horizontal-relative:text;mso-position-vertical:absolute;mso-position-vertical-relative:text;mso-width-percent:0;mso-height-percent:0;mso-width-relative:margin;mso-height-relative:margin;v-text-anchor:top" o:gfxdata="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" stroked="f">
-                <v:textbox>
-                  <w:txbxContent>
-                    <w:p>
-                      <w:pPr>
-                        <w:jc w:val="right"/>
-                        <w:rPr>
-                          <w:rFonts w:ascii="Open Sans" w:hAnsi="Open Sans" w:cs="Open Sans"/>
-                          <w:color w:val="2E74B5" w:themeColor="accent1" w:themeShade="BF"/>
-                        </w:rPr>
-                      </w:pPr>
-                      <w:r>
-                        <w:rPr>
-                          <w:rFonts w:ascii="Open Sans" w:hAnsi="Open Sans" w:cs="Open Sans"/>
-                          <w:color w:val="2E74B5" w:themeColor="accent1" w:themeShade="BF"/>
-                        </w:rPr>
-                        <w:t xml:space="preserve">(continued on </w:t>
-                      </w:r>
-                      <w:r>
-                        <w:rPr>
-                          <w:rFonts w:ascii="Open Sans" w:hAnsi="Open Sans" w:cs="Open Sans"/>
-                          <w:color w:val="2E74B5" w:themeColor="accent1" w:themeShade="BF"/>
-                        </w:rPr>
-                        <w:t>other side</w:t>
-                      </w:r>
-                      <w:r>
-                        <w:rPr>
-                          <w:rFonts w:ascii="Open Sans" w:hAnsi="Open Sans" w:cs="Open Sans"/>
-                          <w:color w:val="2E74B5" w:themeColor="accent1" w:themeShade="BF"/>
-                        </w:rPr>
-                        <w:t>)</w:t>
-                      </w:r>
-                    </w:p>
-                  </w:txbxContent>
-                </v:textbox>
-              </v:shape>
-            </w:pict>
-          </mc:Fallback>
-        </mc:AlternateContent>
-      </w:r>
-      <w:r>
-        <w:rPr>
-          <w:rFonts w:ascii="Sitka Heading" w:hAnsi="Sitka Heading" w:cs="Segoe UI Light"/>
           <w:color w:val="595959" w:themeColor="text1" w:themeTint="A6"/>
           <w:sz w:val="21"/>
           <w:szCs w:val="28"/>
@@ -2034,17 +1721,6 @@
         </w:rPr>
         <w:t>based on input, and control user settings.</w:t>
       </w:r>
-    </w:p>
-    <w:p>
-      <w:pPr>
-        <w:rPr>
-          <w:rFonts w:ascii="Sitka Heading" w:hAnsi="Sitka Heading" w:cs="Segoe UI Light"/>
-          <w:i/>
-          <w:color w:val="595959" w:themeColor="text1" w:themeTint="A6"/>
-          <w:sz w:val="21"/>
-          <w:szCs w:val="28"/>
-        </w:rPr>
-      </w:pPr>
     </w:p>
     <w:p>
       <w:pPr>
@@ -2063,21 +1739,35 @@
           <w:smallCaps/>
           <w:color w:val="0070C0"/>
           <w:spacing w:val="20"/>
+          <w:sz w:val="28"/>
+          <w:szCs w:val="28"/>
+        </w:rPr>
+        <w:t>Organizatio</w:t>
+      </w:r>
+      <w:bookmarkStart w:id="0" w:name="_GoBack"/>
+      <w:bookmarkEnd w:id="0"/>
+      <w:r>
+        <w:rPr>
+          <w:rFonts w:ascii="Open Sans" w:hAnsi="Open Sans" w:cs="Open Sans"/>
+          <w:smallCaps/>
+          <w:color w:val="0070C0"/>
+          <w:spacing w:val="20"/>
+          <w:sz w:val="28"/>
+          <w:szCs w:val="28"/>
+        </w:rPr>
+        <w:t>ns and Volunteer Work</w:t>
+      </w:r>
+      <w:r>
+        <w:rPr>
+          <w:rFonts w:ascii="Open Sans" w:hAnsi="Open Sans" w:cs="Open Sans"/>
+          <w:smallCaps/>
+          <w:color w:val="0070C0"/>
+          <w:spacing w:val="20"/>
           <w:sz w:val="32"/>
           <w:szCs w:val="28"/>
         </w:rPr>
-        <w:lastRenderedPageBreak/>
-        <w:t>Organizations and Volunteer Work</w:t>
-      </w:r>
-    </w:p>
-    <w:p>
-      <w:pPr>
-        <w:rPr>
-          <w:rFonts w:ascii="Sitka Heading" w:hAnsi="Sitka Heading" w:cs="Segoe UI Light"/>
-          <w:sz w:val="24"/>
-          <w:szCs w:val="28"/>
-        </w:rPr>
-      </w:pPr>
+        <w:br/>
+      </w:r>
       <w:r>
         <w:rPr>
           <w:rFonts w:ascii="Sitka Heading" w:hAnsi="Sitka Heading" w:cs="Segoe UI Light"/>
@@ -2094,6 +1784,95 @@
           <w:sz w:val="24"/>
           <w:szCs w:val="28"/>
         </w:rPr>
+        <w:tab/>
+      </w:r>
+      <w:r>
+        <w:rPr>
+          <w:rFonts w:ascii="Sitka Heading" w:hAnsi="Sitka Heading" w:cs="Segoe UI Light"/>
+          <w:b/>
+          <w:sz w:val="24"/>
+          <w:szCs w:val="28"/>
+        </w:rPr>
+        <w:tab/>
+      </w:r>
+      <w:r>
+        <w:rPr>
+          <w:rFonts w:ascii="Sitka Heading" w:hAnsi="Sitka Heading" w:cs="Segoe UI Light"/>
+          <w:b/>
+          <w:sz w:val="24"/>
+          <w:szCs w:val="28"/>
+        </w:rPr>
+        <w:tab/>
+      </w:r>
+      <w:r>
+        <w:rPr>
+          <w:rFonts w:ascii="Sitka Heading" w:hAnsi="Sitka Heading" w:cs="Segoe UI Light"/>
+          <w:b/>
+          <w:sz w:val="24"/>
+          <w:szCs w:val="28"/>
+        </w:rPr>
+        <w:tab/>
+      </w:r>
+      <w:r>
+        <w:rPr>
+          <w:rFonts w:ascii="Sitka Heading" w:hAnsi="Sitka Heading" w:cs="Segoe UI Light"/>
+          <w:b/>
+          <w:sz w:val="24"/>
+          <w:szCs w:val="28"/>
+        </w:rPr>
+        <w:tab/>
+      </w:r>
+      <w:r>
+        <w:rPr>
+          <w:rFonts w:ascii="Sitka Heading" w:hAnsi="Sitka Heading" w:cs="Segoe UI Light"/>
+          <w:b/>
+          <w:sz w:val="24"/>
+          <w:szCs w:val="28"/>
+        </w:rPr>
+        <w:tab/>
+        <w:t xml:space="preserve"> </w:t>
+      </w:r>
+      <w:r>
+        <w:rPr>
+          <w:rFonts w:ascii="Sitka Heading" w:hAnsi="Sitka Heading" w:cs="Segoe UI Light"/>
+          <w:b/>
+          <w:sz w:val="24"/>
+          <w:szCs w:val="28"/>
+        </w:rPr>
+        <w:tab/>
+        <w:t xml:space="preserve">     </w:t>
+      </w:r>
+      <w:r>
+        <w:rPr>
+          <w:rFonts w:ascii="Sitka Heading" w:hAnsi="Sitka Heading" w:cs="Segoe UI Light"/>
+          <w:sz w:val="24"/>
+          <w:szCs w:val="28"/>
+        </w:rPr>
+        <w:t>November 2015</w:t>
+      </w:r>
+      <w:r>
+        <w:rPr>
+          <w:rFonts w:ascii="Sitka Heading" w:hAnsi="Sitka Heading" w:cs="Segoe UI Light"/>
+          <w:sz w:val="24"/>
+          <w:szCs w:val="28"/>
+        </w:rPr>
+        <w:t xml:space="preserve"> – </w:t>
+      </w:r>
+      <w:r>
+        <w:rPr>
+          <w:rFonts w:ascii="Sitka Heading" w:hAnsi="Sitka Heading" w:cs="Segoe UI Light"/>
+          <w:sz w:val="24"/>
+          <w:szCs w:val="28"/>
+        </w:rPr>
+        <w:t>Present</w:t>
+      </w:r>
+      <w:r>
+        <w:rPr>
+          <w:rFonts w:ascii="Sitka Heading" w:hAnsi="Sitka Heading" w:cs="Segoe UI Light"/>
+          <w:b/>
+          <w:sz w:val="24"/>
+          <w:szCs w:val="28"/>
+        </w:rPr>
         <w:br/>
       </w:r>
       <w:r>
@@ -2142,23 +1921,6 @@
           <w:szCs w:val="28"/>
         </w:rPr>
         <w:t>Present</w:t>
-      </w:r>
-      <w:r>
-        <w:rPr>
-          <w:rFonts w:ascii="Sitka Heading" w:hAnsi="Sitka Heading" w:cs="Segoe UI Light"/>
-          <w:sz w:val="24"/>
-          <w:szCs w:val="28"/>
-        </w:rPr>
-        <w:t xml:space="preserve"> </w:t>
-      </w:r>
-      <w:r>
-        <w:rPr>
-          <w:rFonts w:ascii="Sitka Heading" w:hAnsi="Sitka Heading" w:cs="Segoe UI Light"/>
-          <w:sz w:val="24"/>
-          <w:szCs w:val="28"/>
-        </w:rPr>
-        <w:tab/>
-        <w:t>(Member to present)</w:t>
       </w:r>
     </w:p>
     <w:p>
@@ -2515,7 +2277,6 @@
           <w:szCs w:val="28"/>
         </w:rPr>
         <w:tab/>
-        <w:t>(Student: July 2003 – Present)</w:t>
       </w:r>
     </w:p>
     <w:p>
@@ -2543,6 +2304,7 @@
           <w:sz w:val="21"/>
           <w:szCs w:val="28"/>
         </w:rPr>
+        <w:lastRenderedPageBreak/>
         <w:t>Graduated to Fourth Dan Black Belt rank, c</w:t>
       </w:r>
       <w:r>
@@ -2616,217 +2378,6 @@
           <w:szCs w:val="28"/>
         </w:rPr>
         <w:t xml:space="preserve"> July 24, 2003. </w:t>
-      </w:r>
-    </w:p>
-    <w:p>
-      <w:pPr>
-        <w:rPr>
-          <w:rFonts w:ascii="Sitka Heading" w:hAnsi="Sitka Heading" w:cs="Segoe UI Light"/>
-          <w:sz w:val="24"/>
-          <w:szCs w:val="28"/>
-        </w:rPr>
-      </w:pPr>
-      <w:r>
-        <w:rPr>
-          <w:rFonts w:ascii="Sitka Heading" w:hAnsi="Sitka Heading" w:cs="Segoe UI Light"/>
-          <w:b/>
-          <w:sz w:val="24"/>
-          <w:szCs w:val="28"/>
-        </w:rPr>
-        <w:t>North Park Village Nature Center</w:t>
-      </w:r>
-      <w:r>
-        <w:rPr>
-          <w:rFonts w:ascii="Sitka Heading" w:hAnsi="Sitka Heading" w:cs="Segoe UI Light"/>
-          <w:b/>
-          <w:sz w:val="24"/>
-          <w:szCs w:val="28"/>
-        </w:rPr>
-        <w:br/>
-      </w:r>
-      <w:r>
-        <w:rPr>
-          <w:rFonts w:ascii="Sitka Heading" w:hAnsi="Sitka Heading" w:cs="Segoe UI Light"/>
-          <w:sz w:val="24"/>
-          <w:szCs w:val="28"/>
-        </w:rPr>
-        <w:t xml:space="preserve">Eagle Scout Project Participant </w:t>
-      </w:r>
-      <w:r>
-        <w:rPr>
-          <w:rFonts w:ascii="Sitka Heading" w:hAnsi="Sitka Heading" w:cs="Segoe UI Light"/>
-          <w:szCs w:val="28"/>
-        </w:rPr>
-        <w:t xml:space="preserve">• </w:t>
-      </w:r>
-      <w:r>
-        <w:rPr>
-          <w:rFonts w:ascii="Sitka Heading" w:hAnsi="Sitka Heading" w:cs="Segoe UI Light"/>
-          <w:sz w:val="24"/>
-          <w:szCs w:val="28"/>
-        </w:rPr>
-        <w:t>September 2014</w:t>
-      </w:r>
-    </w:p>
-    <w:p>
-      <w:pPr>
-        <w:pStyle w:val="ListParagraph"/>
-        <w:numPr>
-          <w:ilvl w:val="0"/>
-          <w:numId w:val="11"/>
-        </w:numPr>
-        <w:ind w:left="360"/>
-        <w:rPr>
-          <w:rFonts w:ascii="Sitka Heading" w:hAnsi="Sitka Heading" w:cs="Segoe UI Light"/>
-          <w:b/>
-          <w:smallCaps/>
-          <w:color w:val="0070C0"/>
-          <w:spacing w:val="20"/>
-          <w:sz w:val="24"/>
-          <w:szCs w:val="28"/>
-        </w:rPr>
-      </w:pPr>
-      <w:r>
-        <w:rPr>
-          <w:rFonts w:ascii="Sitka Heading" w:hAnsi="Sitka Heading" w:cs="Segoe UI Light"/>
-          <w:color w:val="595959" w:themeColor="text1" w:themeTint="A6"/>
-          <w:sz w:val="21"/>
-          <w:szCs w:val="28"/>
-        </w:rPr>
-        <w:t xml:space="preserve">Transformed </w:t>
-      </w:r>
-      <w:r>
-        <w:rPr>
-          <w:rFonts w:ascii="Sitka Heading" w:hAnsi="Sitka Heading" w:cs="Segoe UI Light"/>
-          <w:color w:val="595959" w:themeColor="text1" w:themeTint="A6"/>
-          <w:sz w:val="21"/>
-          <w:szCs w:val="28"/>
-        </w:rPr>
-        <w:t xml:space="preserve">decades-old plots overrun by weeds and wasp nests </w:t>
-      </w:r>
-      <w:r>
-        <w:rPr>
-          <w:rFonts w:ascii="Sitka Heading" w:hAnsi="Sitka Heading" w:cs="Segoe UI Light"/>
-          <w:color w:val="595959" w:themeColor="text1" w:themeTint="A6"/>
-          <w:sz w:val="21"/>
-          <w:szCs w:val="28"/>
-        </w:rPr>
-        <w:t>to butterfly-friendly plant areas</w:t>
-      </w:r>
-      <w:r>
-        <w:rPr>
-          <w:rFonts w:ascii="Sitka Heading" w:hAnsi="Sitka Heading" w:cs="Segoe UI Light"/>
-          <w:color w:val="595959" w:themeColor="text1" w:themeTint="A6"/>
-          <w:sz w:val="21"/>
-          <w:szCs w:val="28"/>
-        </w:rPr>
-        <w:t xml:space="preserve">. </w:t>
-      </w:r>
-    </w:p>
-    <w:p>
-      <w:pPr>
-        <w:rPr>
-          <w:rFonts w:ascii="Sitka Heading" w:hAnsi="Sitka Heading" w:cs="Segoe UI Light"/>
-          <w:sz w:val="24"/>
-          <w:szCs w:val="28"/>
-        </w:rPr>
-      </w:pPr>
-      <w:r>
-        <w:rPr>
-          <w:rFonts w:ascii="Sitka Heading" w:hAnsi="Sitka Heading" w:cs="Segoe UI Light"/>
-          <w:b/>
-          <w:sz w:val="24"/>
-          <w:szCs w:val="28"/>
-        </w:rPr>
-        <w:t>American Constitutional Law Program</w:t>
-      </w:r>
-      <w:r>
-        <w:rPr>
-          <w:rFonts w:ascii="Sitka Heading" w:hAnsi="Sitka Heading" w:cs="Segoe UI Light"/>
-          <w:b/>
-          <w:sz w:val="24"/>
-          <w:szCs w:val="28"/>
-        </w:rPr>
-        <w:br/>
-      </w:r>
-      <w:r>
-        <w:rPr>
-          <w:rFonts w:ascii="Sitka Heading" w:hAnsi="Sitka Heading" w:cs="Segoe UI Light"/>
-          <w:sz w:val="24"/>
-          <w:szCs w:val="28"/>
-        </w:rPr>
-        <w:t xml:space="preserve">Participant / Student </w:t>
-      </w:r>
-      <w:r>
-        <w:rPr>
-          <w:rFonts w:ascii="Sitka Heading" w:hAnsi="Sitka Heading" w:cs="Segoe UI Light"/>
-          <w:szCs w:val="28"/>
-        </w:rPr>
-        <w:t xml:space="preserve">• </w:t>
-      </w:r>
-      <w:r>
-        <w:rPr>
-          <w:rFonts w:ascii="Sitka Heading" w:hAnsi="Sitka Heading" w:cs="Segoe UI Light"/>
-          <w:sz w:val="24"/>
-          <w:szCs w:val="28"/>
-        </w:rPr>
-        <w:t>January 2014 – March 2014</w:t>
-      </w:r>
-    </w:p>
-    <w:p>
-      <w:pPr>
-        <w:pStyle w:val="ListParagraph"/>
-        <w:numPr>
-          <w:ilvl w:val="0"/>
-          <w:numId w:val="4"/>
-        </w:numPr>
-        <w:ind w:left="360"/>
-        <w:rPr>
-          <w:rFonts w:ascii="Sitka Heading" w:hAnsi="Sitka Heading" w:cs="Segoe UI Light"/>
-          <w:b/>
-          <w:smallCaps/>
-          <w:color w:val="0070C0"/>
-          <w:spacing w:val="20"/>
-          <w:sz w:val="24"/>
-          <w:szCs w:val="28"/>
-        </w:rPr>
-      </w:pPr>
-      <w:r>
-        <w:rPr>
-          <w:rFonts w:ascii="Sitka Heading" w:hAnsi="Sitka Heading" w:cs="Segoe UI Light"/>
-          <w:color w:val="595959" w:themeColor="text1" w:themeTint="A6"/>
-          <w:sz w:val="21"/>
-          <w:szCs w:val="28"/>
-        </w:rPr>
-        <w:t>W</w:t>
-      </w:r>
-      <w:r>
-        <w:rPr>
-          <w:rFonts w:ascii="Sitka Heading" w:hAnsi="Sitka Heading" w:cs="Segoe UI Light"/>
-          <w:color w:val="595959" w:themeColor="text1" w:themeTint="A6"/>
-          <w:sz w:val="21"/>
-          <w:szCs w:val="28"/>
-        </w:rPr>
-        <w:t xml:space="preserve">rote multiple case briefs, analyzed relevant material, formed an appellate brief, and argued for the Town of Greece, New York in the case of </w:t>
-      </w:r>
-      <w:r>
-        <w:rPr>
-          <w:rFonts w:ascii="Sitka Heading" w:hAnsi="Sitka Heading" w:cs="Segoe UI Light"/>
-          <w:i/>
-          <w:color w:val="595959" w:themeColor="text1" w:themeTint="A6"/>
-          <w:sz w:val="21"/>
-          <w:szCs w:val="28"/>
-        </w:rPr>
-        <w:t>Town of Greece v. Galloway</w:t>
-      </w:r>
-      <w:r>
-        <w:rPr>
-          <w:rFonts w:ascii="Sitka Heading" w:hAnsi="Sitka Heading" w:cs="Segoe UI Light"/>
-          <w:color w:val="595959" w:themeColor="text1" w:themeTint="A6"/>
-          <w:sz w:val="21"/>
-          <w:szCs w:val="28"/>
-        </w:rPr>
-        <w:t xml:space="preserve">. </w:t>
       </w:r>
     </w:p>
     <w:p>
@@ -2849,7 +2400,7 @@
           <w:sz w:val="32"/>
           <w:szCs w:val="28"/>
         </w:rPr>
-        <w:t>Honors and Awards</w:t>
+        <w:t>Tech Stack &amp; Skills</w:t>
       </w:r>
       <w:r>
         <w:rPr>
@@ -2862,72 +2413,6 @@
         </w:rPr>
         <w:tab/>
       </w:r>
-      <w:r>
-        <w:rPr>
-          <w:rFonts w:ascii="Open Sans" w:hAnsi="Open Sans" w:cs="Open Sans"/>
-          <w:smallCaps/>
-          <w:color w:val="0070C0"/>
-          <w:spacing w:val="20"/>
-          <w:sz w:val="32"/>
-          <w:szCs w:val="28"/>
-        </w:rPr>
-        <w:tab/>
-      </w:r>
-      <w:r>
-        <w:rPr>
-          <w:rFonts w:ascii="Open Sans" w:hAnsi="Open Sans" w:cs="Open Sans"/>
-          <w:smallCaps/>
-          <w:color w:val="0070C0"/>
-          <w:spacing w:val="20"/>
-          <w:sz w:val="32"/>
-          <w:szCs w:val="28"/>
-        </w:rPr>
-        <w:tab/>
-      </w:r>
-      <w:r>
-        <w:rPr>
-          <w:rFonts w:ascii="Open Sans" w:hAnsi="Open Sans" w:cs="Open Sans"/>
-          <w:smallCaps/>
-          <w:color w:val="0070C0"/>
-          <w:spacing w:val="20"/>
-          <w:sz w:val="32"/>
-          <w:szCs w:val="28"/>
-        </w:rPr>
-        <w:tab/>
-      </w:r>
-      <w:r>
-        <w:rPr>
-          <w:rFonts w:ascii="Open Sans" w:hAnsi="Open Sans" w:cs="Open Sans"/>
-          <w:smallCaps/>
-          <w:color w:val="0070C0"/>
-          <w:spacing w:val="20"/>
-          <w:sz w:val="32"/>
-          <w:szCs w:val="28"/>
-        </w:rPr>
-        <w:tab/>
-      </w:r>
-      <w:r>
-        <w:rPr>
-          <w:rFonts w:ascii="Open Sans" w:hAnsi="Open Sans" w:cs="Open Sans"/>
-          <w:smallCaps/>
-          <w:color w:val="0070C0"/>
-          <w:spacing w:val="20"/>
-          <w:sz w:val="32"/>
-          <w:szCs w:val="28"/>
-        </w:rPr>
-        <w:tab/>
-      </w:r>
-      <w:r>
-        <w:rPr>
-          <w:rFonts w:ascii="Open Sans" w:hAnsi="Open Sans" w:cs="Open Sans"/>
-          <w:smallCaps/>
-          <w:color w:val="0070C0"/>
-          <w:spacing w:val="20"/>
-          <w:sz w:val="20"/>
-          <w:szCs w:val="28"/>
-        </w:rPr>
-        <w:t>(chronologically)</w:t>
-      </w:r>
     </w:p>
     <w:p>
       <w:pPr>
@@ -2944,7 +2429,25 @@
           <w:sz w:val="24"/>
           <w:szCs w:val="28"/>
         </w:rPr>
-        <w:t xml:space="preserve">College of Engineering Dean’s List </w:t>
+        <w:t>C</w:t>
+      </w:r>
+      <w:r>
+        <w:rPr>
+          <w:rFonts w:ascii="Sitka Heading" w:hAnsi="Sitka Heading" w:cs="Segoe UI Light"/>
+          <w:b/>
+          <w:sz w:val="24"/>
+          <w:szCs w:val="28"/>
+        </w:rPr>
+        <w:t>#, C++, and C</w:t>
+      </w:r>
+      <w:r>
+        <w:rPr>
+          <w:rFonts w:ascii="Sitka Heading" w:hAnsi="Sitka Heading" w:cs="Segoe UI Light"/>
+          <w:b/>
+          <w:sz w:val="24"/>
+          <w:szCs w:val="28"/>
+        </w:rPr>
+        <w:t xml:space="preserve"> </w:t>
       </w:r>
       <w:r>
         <w:rPr>
@@ -2961,31 +2464,16 @@
           <w:sz w:val="20"/>
           <w:szCs w:val="28"/>
         </w:rPr>
-        <w:t>University of Illinois at Urbana-Champaign</w:t>
-      </w:r>
-      <w:r>
-        <w:rPr>
-          <w:rFonts w:ascii="Sitka Heading" w:hAnsi="Sitka Heading" w:cs="Segoe UI Light"/>
+        <w:t xml:space="preserve">Operating System Development and Object-Oriented Programming, used in </w:t>
+      </w:r>
+      <w:r>
+        <w:rPr>
+          <w:rFonts w:ascii="Sitka Heading" w:hAnsi="Sitka Heading" w:cs="Segoe UI Light"/>
+          <w:i/>
           <w:sz w:val="20"/>
           <w:szCs w:val="28"/>
         </w:rPr>
-        <w:t xml:space="preserve"> </w:t>
-      </w:r>
-      <w:r>
-        <w:rPr>
-          <w:rFonts w:ascii="Sitka Heading" w:hAnsi="Sitka Heading" w:cs="Segoe UI Light"/>
-          <w:sz w:val="18"/>
-          <w:szCs w:val="28"/>
-        </w:rPr>
-        <w:t xml:space="preserve">• </w:t>
-      </w:r>
-      <w:r>
-        <w:rPr>
-          <w:rFonts w:ascii="Sitka Heading" w:hAnsi="Sitka Heading" w:cs="Segoe UI Light"/>
-          <w:sz w:val="20"/>
-          <w:szCs w:val="28"/>
-        </w:rPr>
-        <w:t>June 2016 – Present</w:t>
+        <w:t>Snowshoes</w:t>
       </w:r>
     </w:p>
     <w:p>
@@ -3003,16 +2491,16 @@
           <w:sz w:val="24"/>
           <w:szCs w:val="28"/>
         </w:rPr>
-        <w:t>A</w:t>
-      </w:r>
-      <w:r>
-        <w:rPr>
-          <w:rFonts w:ascii="Sitka Heading" w:hAnsi="Sitka Heading" w:cs="Segoe UI Light"/>
-          <w:b/>
-          <w:sz w:val="24"/>
-          <w:szCs w:val="28"/>
-        </w:rPr>
-        <w:t>P Scholar with Distinction</w:t>
+        <w:t>HTML, CSS</w:t>
+      </w:r>
+      <w:r>
+        <w:rPr>
+          <w:rFonts w:ascii="Sitka Heading" w:hAnsi="Sitka Heading" w:cs="Segoe UI Light"/>
+          <w:b/>
+          <w:sz w:val="24"/>
+          <w:szCs w:val="28"/>
+        </w:rPr>
+        <w:t>, Ruby on Rails</w:t>
       </w:r>
       <w:r>
         <w:rPr>
@@ -3029,23 +2517,7 @@
           <w:sz w:val="20"/>
           <w:szCs w:val="28"/>
         </w:rPr>
-        <w:t xml:space="preserve">Northside College Preparatory High School / CollegeBoard </w:t>
-      </w:r>
-      <w:r>
-        <w:rPr>
-          <w:rFonts w:ascii="Sitka Heading" w:hAnsi="Sitka Heading" w:cs="Segoe UI Light"/>
-          <w:sz w:val="18"/>
-          <w:szCs w:val="28"/>
-        </w:rPr>
-        <w:t xml:space="preserve">• </w:t>
-      </w:r>
-      <w:r>
-        <w:rPr>
-          <w:rFonts w:ascii="Sitka Heading" w:hAnsi="Sitka Heading" w:cs="Segoe UI Light"/>
-          <w:sz w:val="20"/>
-          <w:szCs w:val="28"/>
-        </w:rPr>
-        <w:t>July 2015</w:t>
+        <w:t>Markup Languages and Platforms for Web Design and Development</w:t>
       </w:r>
     </w:p>
     <w:p>
@@ -3063,7 +2535,16 @@
           <w:sz w:val="24"/>
           <w:szCs w:val="28"/>
         </w:rPr>
-        <w:t>Illinois State Scholar</w:t>
+        <w:t>JavaS</w:t>
+      </w:r>
+      <w:r>
+        <w:rPr>
+          <w:rFonts w:ascii="Sitka Heading" w:hAnsi="Sitka Heading" w:cs="Segoe UI Light"/>
+          <w:b/>
+          <w:sz w:val="24"/>
+          <w:szCs w:val="28"/>
+        </w:rPr>
+        <w:t>cript, PHP, Python, Java</w:t>
       </w:r>
       <w:r>
         <w:rPr>
@@ -3080,23 +2561,7 @@
           <w:sz w:val="20"/>
           <w:szCs w:val="28"/>
         </w:rPr>
-        <w:t xml:space="preserve">Northside College Preparatory High School </w:t>
-      </w:r>
-      <w:r>
-        <w:rPr>
-          <w:rFonts w:ascii="Sitka Heading" w:hAnsi="Sitka Heading" w:cs="Segoe UI Light"/>
-          <w:sz w:val="18"/>
-          <w:szCs w:val="28"/>
-        </w:rPr>
-        <w:t xml:space="preserve">• </w:t>
-      </w:r>
-      <w:r>
-        <w:rPr>
-          <w:rFonts w:ascii="Sitka Heading" w:hAnsi="Sitka Heading" w:cs="Segoe UI Light"/>
-          <w:sz w:val="20"/>
-          <w:szCs w:val="28"/>
-        </w:rPr>
-        <w:t>June 2015</w:t>
+        <w:t>Game, Web, and Local Application Development</w:t>
       </w:r>
     </w:p>
     <w:p>
@@ -3115,7 +2580,16 @@
           <w:sz w:val="24"/>
           <w:szCs w:val="28"/>
         </w:rPr>
-        <w:t>National Spanish Exam Gold Medal Recipient</w:t>
+        <w:t xml:space="preserve">.NET Framework, Win32 API, </w:t>
+      </w:r>
+      <w:r>
+        <w:rPr>
+          <w:rFonts w:ascii="Sitka Heading" w:hAnsi="Sitka Heading" w:cs="Segoe UI Light"/>
+          <w:b/>
+          <w:sz w:val="24"/>
+          <w:szCs w:val="28"/>
+        </w:rPr>
+        <w:t>Batch (Command Prompt / MS-DOS)</w:t>
       </w:r>
       <w:r>
         <w:rPr>
@@ -3132,23 +2606,7 @@
           <w:sz w:val="20"/>
           <w:szCs w:val="28"/>
         </w:rPr>
-        <w:t xml:space="preserve">Northside College Preparatory High School </w:t>
-      </w:r>
-      <w:r>
-        <w:rPr>
-          <w:rFonts w:ascii="Sitka Heading" w:hAnsi="Sitka Heading" w:cs="Segoe UI Light"/>
-          <w:sz w:val="18"/>
-          <w:szCs w:val="28"/>
-        </w:rPr>
-        <w:t xml:space="preserve">• </w:t>
-      </w:r>
-      <w:r>
-        <w:rPr>
-          <w:rFonts w:ascii="Sitka Heading" w:hAnsi="Sitka Heading" w:cs="Segoe UI Light"/>
-          <w:sz w:val="20"/>
-          <w:szCs w:val="28"/>
-        </w:rPr>
-        <w:t>May 2015</w:t>
+        <w:t>Microsoft Windows-based wrappers, APIs, and Command Prompt Development</w:t>
       </w:r>
     </w:p>
     <w:p>
@@ -3160,110 +2618,6 @@
           <w:szCs w:val="28"/>
         </w:rPr>
       </w:pPr>
-      <w:r>
-        <w:rPr>
-          <w:rFonts w:ascii="Sitka Heading" w:hAnsi="Sitka Heading" w:cs="Segoe UI Light"/>
-          <w:b/>
-          <w:sz w:val="24"/>
-          <w:szCs w:val="28"/>
-        </w:rPr>
-        <w:t>Co-Valedictorian</w:t>
-      </w:r>
-      <w:r>
-        <w:rPr>
-          <w:rFonts w:ascii="Sitka Heading" w:hAnsi="Sitka Heading" w:cs="Segoe UI Light"/>
-          <w:b/>
-          <w:sz w:val="24"/>
-          <w:szCs w:val="28"/>
-        </w:rPr>
-        <w:br/>
-      </w:r>
-      <w:r>
-        <w:rPr>
-          <w:rFonts w:ascii="Sitka Heading" w:hAnsi="Sitka Heading" w:cs="Segoe UI Light"/>
-          <w:sz w:val="20"/>
-          <w:szCs w:val="28"/>
-        </w:rPr>
-        <w:t xml:space="preserve">Christian Ebinger Elementary School </w:t>
-      </w:r>
-      <w:r>
-        <w:rPr>
-          <w:rFonts w:ascii="Sitka Heading" w:hAnsi="Sitka Heading" w:cs="Segoe UI Light"/>
-          <w:sz w:val="18"/>
-          <w:szCs w:val="28"/>
-        </w:rPr>
-        <w:t xml:space="preserve">• </w:t>
-      </w:r>
-      <w:r>
-        <w:rPr>
-          <w:rFonts w:ascii="Sitka Heading" w:hAnsi="Sitka Heading" w:cs="Segoe UI Light"/>
-          <w:sz w:val="20"/>
-          <w:szCs w:val="28"/>
-        </w:rPr>
-        <w:t>June 2011</w:t>
-      </w:r>
-    </w:p>
-    <w:p>
-      <w:pPr>
-        <w:rPr>
-          <w:rFonts w:ascii="Sitka Heading" w:hAnsi="Sitka Heading" w:cs="Segoe UI Light"/>
-          <w:b/>
-          <w:sz w:val="24"/>
-          <w:szCs w:val="28"/>
-        </w:rPr>
-      </w:pPr>
-      <w:r>
-        <w:rPr>
-          <w:rFonts w:ascii="Sitka Heading" w:hAnsi="Sitka Heading" w:cs="Segoe UI Light"/>
-          <w:b/>
-          <w:sz w:val="24"/>
-          <w:szCs w:val="28"/>
-        </w:rPr>
-        <w:t>American Legion School Award Medal Recipient</w:t>
-      </w:r>
-      <w:r>
-        <w:rPr>
-          <w:rFonts w:ascii="Sitka Heading" w:hAnsi="Sitka Heading" w:cs="Segoe UI Light"/>
-          <w:b/>
-          <w:sz w:val="24"/>
-          <w:szCs w:val="28"/>
-        </w:rPr>
-        <w:br/>
-      </w:r>
-      <w:proofErr w:type="gramStart"/>
-      <w:r>
-        <w:rPr>
-          <w:rFonts w:ascii="Sitka Heading" w:hAnsi="Sitka Heading" w:cs="Segoe UI Light"/>
-          <w:sz w:val="20"/>
-          <w:szCs w:val="28"/>
-        </w:rPr>
-        <w:t>The</w:t>
-      </w:r>
-      <w:proofErr w:type="gramEnd"/>
-      <w:r>
-        <w:rPr>
-          <w:rFonts w:ascii="Sitka Heading" w:hAnsi="Sitka Heading" w:cs="Segoe UI Light"/>
-          <w:sz w:val="20"/>
-          <w:szCs w:val="28"/>
-        </w:rPr>
-        <w:t xml:space="preserve"> American Legion </w:t>
-      </w:r>
-      <w:r>
-        <w:rPr>
-          <w:rFonts w:ascii="Sitka Heading" w:hAnsi="Sitka Heading" w:cs="Segoe UI Light"/>
-          <w:sz w:val="18"/>
-          <w:szCs w:val="28"/>
-        </w:rPr>
-        <w:t xml:space="preserve">• </w:t>
-      </w:r>
-      <w:r>
-        <w:rPr>
-          <w:rFonts w:ascii="Sitka Heading" w:hAnsi="Sitka Heading" w:cs="Segoe UI Light"/>
-          <w:sz w:val="20"/>
-          <w:szCs w:val="28"/>
-        </w:rPr>
-        <w:t>June 2011</w:t>
-      </w:r>
     </w:p>
     <w:sectPr>
       <w:pgSz w:w="12240" w:h="15840"/>
@@ -3276,7 +2630,7 @@
 </file>
 
 <file path=word/numbering.xml><?xml version="1.0" encoding="utf-8"?>
-<w:numbering xmlns:wpc="http://schemas.microsoft.com/office/word/2010/wordprocessingCanvas" xmlns:mc="http://schemas.openxmlformats.org/markup-compatibility/2006" xmlns:o="urn:schemas-microsoft-com:office:office" xmlns:r="http://schemas.openxmlformats.org/officeDocument/2006/relationships" xmlns:m="http://schemas.openxmlformats.org/officeDocument/2006/math" xmlns:v="urn:schemas-microsoft-com:vml" xmlns:wp14="http://schemas.microsoft.com/office/word/2010/wordprocessingDrawing" xmlns:wp="http://schemas.openxmlformats.org/drawingml/2006/wordprocessingDrawing" xmlns:w10="urn:schemas-microsoft-com:office:word" xmlns:w="http://schemas.openxmlformats.org/wordprocessingml/2006/main" xmlns:w14="http://schemas.microsoft.com/office/word/2010/wordml" xmlns:w15="http://schemas.microsoft.com/office/word/2012/wordml" xmlns:wpg="http://schemas.microsoft.com/office/word/2010/wordprocessingGroup" xmlns:wpi="http://schemas.microsoft.com/office/word/2010/wordprocessingInk" xmlns:wne="http://schemas.microsoft.com/office/word/2006/wordml" xmlns:wps="http://schemas.microsoft.com/office/word/2010/wordprocessingShape" mc:Ignorable="w14 w15 wp14">
+<w:numbering xmlns:wpc="http://schemas.microsoft.com/office/word/2010/wordprocessingCanvas" xmlns:cx="http://schemas.microsoft.com/office/drawing/2014/chartex" xmlns:cx1="http://schemas.microsoft.com/office/drawing/2015/9/8/chartex" xmlns:cx2="http://schemas.microsoft.com/office/drawing/2015/10/21/chartex" xmlns:mc="http://schemas.openxmlformats.org/markup-compatibility/2006" xmlns:o="urn:schemas-microsoft-com:office:office" xmlns:r="http://schemas.openxmlformats.org/officeDocument/2006/relationships" xmlns:m="http://schemas.openxmlformats.org/officeDocument/2006/math" xmlns:v="urn:schemas-microsoft-com:vml" xmlns:wp14="http://schemas.microsoft.com/office/word/2010/wordprocessingDrawing" xmlns:wp="http://schemas.openxmlformats.org/drawingml/2006/wordprocessingDrawing" xmlns:w10="urn:schemas-microsoft-com:office:word" xmlns:w="http://schemas.openxmlformats.org/wordprocessingml/2006/main" xmlns:w14="http://schemas.microsoft.com/office/word/2010/wordml" xmlns:w15="http://schemas.microsoft.com/office/word/2012/wordml" xmlns:w16se="http://schemas.microsoft.com/office/word/2015/wordml/symex" xmlns:wpg="http://schemas.microsoft.com/office/word/2010/wordprocessingGroup" xmlns:wpi="http://schemas.microsoft.com/office/word/2010/wordprocessingInk" xmlns:wne="http://schemas.microsoft.com/office/word/2006/wordml" xmlns:wps="http://schemas.microsoft.com/office/word/2010/wordprocessingShape" mc:Ignorable="w14 w15 w16se wp14">
   <w:abstractNum w:abstractNumId="0" w15:restartNumberingAfterBreak="0">
     <w:nsid w:val="02471AA1"/>
     <w:multiLevelType w:val="hybridMultilevel"/>
@@ -4557,7 +3911,7 @@
 </file>
 
 <file path=word/styles.xml><?xml version="1.0" encoding="utf-8"?>
-<w:styles xmlns:mc="http://schemas.openxmlformats.org/markup-compatibility/2006" xmlns:r="http://schemas.openxmlformats.org/officeDocument/2006/relationships" xmlns:w="http://schemas.openxmlformats.org/wordprocessingml/2006/main" xmlns:w14="http://schemas.microsoft.com/office/word/2010/wordml" xmlns:w15="http://schemas.microsoft.com/office/word/2012/wordml" mc:Ignorable="w14 w15">
+<w:styles xmlns:mc="http://schemas.openxmlformats.org/markup-compatibility/2006" xmlns:r="http://schemas.openxmlformats.org/officeDocument/2006/relationships" xmlns:w="http://schemas.openxmlformats.org/wordprocessingml/2006/main" xmlns:w14="http://schemas.microsoft.com/office/word/2010/wordml" xmlns:w15="http://schemas.microsoft.com/office/word/2012/wordml" xmlns:w16se="http://schemas.microsoft.com/office/word/2015/wordml/symex" mc:Ignorable="w14 w15 w16se">
   <w:docDefaults>
     <w:rPrDefault>
       <w:rPr>
@@ -4573,7 +3927,7 @@
       </w:pPr>
     </w:pPrDefault>
   </w:docDefaults>
-  <w:latentStyles w:defLockedState="0" w:defUIPriority="99" w:defSemiHidden="0" w:defUnhideWhenUsed="0" w:defQFormat="0" w:count="371">
+  <w:latentStyles w:defLockedState="0" w:defUIPriority="99" w:defSemiHidden="0" w:defUnhideWhenUsed="0" w:defQFormat="0" w:count="372">
     <w:lsdException w:name="Normal" w:uiPriority="0" w:qFormat="1"/>
     <w:lsdException w:name="heading 1" w:uiPriority="9" w:qFormat="1"/>
     <w:lsdException w:name="heading 2" w:semiHidden="1" w:uiPriority="9" w:unhideWhenUsed="1" w:qFormat="1"/>
@@ -4679,7 +4033,6 @@
     <w:lsdException w:name="HTML Sample" w:semiHidden="1" w:unhideWhenUsed="1"/>
     <w:lsdException w:name="HTML Typewriter" w:semiHidden="1" w:unhideWhenUsed="1"/>
     <w:lsdException w:name="HTML Variable" w:semiHidden="1" w:unhideWhenUsed="1"/>
-    <w:lsdException w:name="Normal Table" w:semiHidden="1" w:unhideWhenUsed="1"/>
     <w:lsdException w:name="annotation subject" w:semiHidden="1" w:unhideWhenUsed="1"/>
     <w:lsdException w:name="No List" w:semiHidden="1" w:unhideWhenUsed="1"/>
     <w:lsdException w:name="Outline List 1" w:semiHidden="1" w:unhideWhenUsed="1"/>
@@ -4726,10 +4079,8 @@
     <w:lsdException w:name="Table Subtle 2" w:semiHidden="1" w:unhideWhenUsed="1"/>
     <w:lsdException w:name="Table Web 1" w:semiHidden="1" w:unhideWhenUsed="1"/>
     <w:lsdException w:name="Table Web 2" w:semiHidden="1" w:unhideWhenUsed="1"/>
-    <w:lsdException w:name="Table Web 3" w:semiHidden="1" w:unhideWhenUsed="1"/>
     <w:lsdException w:name="Balloon Text" w:semiHidden="1" w:unhideWhenUsed="1"/>
     <w:lsdException w:name="Table Grid" w:uiPriority="39"/>
-    <w:lsdException w:name="Table Theme" w:semiHidden="1" w:unhideWhenUsed="1"/>
     <w:lsdException w:name="Placeholder Text" w:semiHidden="1"/>
     <w:lsdException w:name="No Spacing" w:uiPriority="1" w:qFormat="1"/>
     <w:lsdException w:name="Light Shading" w:uiPriority="60"/>
@@ -4945,6 +4296,7 @@
     <w:lsdException w:name="List Table 5 Dark Accent 6" w:uiPriority="50"/>
     <w:lsdException w:name="List Table 6 Colorful Accent 6" w:uiPriority="51"/>
     <w:lsdException w:name="List Table 7 Colorful Accent 6" w:uiPriority="52"/>
+    <w:lsdException w:name="Mention" w:semiHidden="1" w:unhideWhenUsed="1"/>
   </w:latentStyles>
   <w:style w:type="paragraph" w:default="1" w:styleId="Normal">
     <w:name w:val="Normal"/>
@@ -5298,7 +4650,7 @@
 </file>
 
 <file path=customXml/itemProps1.xml><?xml version="1.0" encoding="utf-8"?>
-<ds:datastoreItem xmlns:ds="http://schemas.openxmlformats.org/officeDocument/2006/customXml" ds:itemID="{4D6A117A-70B6-4E94-B3B8-EA91A4219441}">
+<ds:datastoreItem xmlns:ds="http://schemas.openxmlformats.org/officeDocument/2006/customXml" ds:itemID="{8BAFB264-AD12-4469-BE6F-02C016499C2A}">
   <ds:schemaRefs>
     <ds:schemaRef ds:uri="http://schemas.openxmlformats.org/officeDocument/2006/bibliography"/>
   </ds:schemaRefs>

</xml_diff>